<commit_message>
completed demo and assignments'
</commit_message>
<xml_diff>
--- a/Part1/Report/EE4902_report3.docx
+++ b/Part1/Report/EE4902_report3.docx
@@ -1,13 +1,45 @@
 
 <file path=word/document.xml><?xml version="1.0" encoding="utf-8"?>
-<w:document xmlns:wpc="http://schemas.microsoft.com/office/word/2010/wordprocessingCanvas" xmlns:mo="http://schemas.microsoft.com/office/mac/office/2008/main" xmlns:mc="http://schemas.openxmlformats.org/markup-compatibility/2006" xmlns:mv="urn:schemas-microsoft-com:mac:vml" xmlns:o="urn:schemas-microsoft-com:office:office" xmlns:r="http://schemas.openxmlformats.org/officeDocument/2006/relationships" xmlns:m="http://schemas.openxmlformats.org/officeDocument/2006/math" xmlns:v="urn:schemas-microsoft-com:vml" xmlns:wp14="http://schemas.microsoft.com/office/word/2010/wordprocessingDrawing" xmlns:wp="http://schemas.openxmlformats.org/drawingml/2006/wordprocessingDrawing" xmlns:w10="urn:schemas-microsoft-com:office:word" xmlns:w="http://schemas.openxmlformats.org/wordprocessingml/2006/main" xmlns:w14="http://schemas.microsoft.com/office/word/2010/wordml" xmlns:w15="http://schemas.microsoft.com/office/word/2012/wordml" xmlns:wpg="http://schemas.microsoft.com/office/word/2010/wordprocessingGroup" xmlns:wpi="http://schemas.microsoft.com/office/word/2010/wordprocessingInk" xmlns:wne="http://schemas.microsoft.com/office/word/2006/wordml" xmlns:wps="http://schemas.microsoft.com/office/word/2010/wordprocessingShape" mc:Ignorable="w14 w15 wp14">
+<w:document xmlns:ve="http://schemas.openxmlformats.org/markup-compatibility/2006" xmlns:o="urn:schemas-microsoft-com:office:office" xmlns:r="http://schemas.openxmlformats.org/officeDocument/2006/relationships" xmlns:m="http://schemas.openxmlformats.org/officeDocument/2006/math" xmlns:v="urn:schemas-microsoft-com:vml" xmlns:wp="http://schemas.openxmlformats.org/drawingml/2006/wordprocessingDrawing" xmlns:w10="urn:schemas-microsoft-com:office:word" xmlns:w="http://schemas.openxmlformats.org/wordprocessingml/2006/main" xmlns:wne="http://schemas.microsoft.com/office/word/2006/wordml">
   <w:body>
     <w:p>
       <w:pPr>
-        <w:pStyle w:val="Heading1"/>
+        <w:pStyle w:val="Title"/>
       </w:pPr>
       <w:bookmarkStart w:id="0" w:name="_GoBack"/>
       <w:bookmarkEnd w:id="0"/>
+      <w:r>
+        <w:t>EE4902 part 1</w:t>
+      </w:r>
+    </w:p>
+    <w:p>
+      <w:pPr>
+        <w:pStyle w:val="NoSpacing"/>
+      </w:pPr>
+      <w:r>
+        <w:t xml:space="preserve">Name: Lim </w:t>
+      </w:r>
+      <w:proofErr w:type="spellStart"/>
+      <w:r>
+        <w:t>Jia</w:t>
+      </w:r>
+      <w:proofErr w:type="spellEnd"/>
+      <w:r>
+        <w:t xml:space="preserve"> Song John</w:t>
+      </w:r>
+    </w:p>
+    <w:p>
+      <w:pPr>
+        <w:pStyle w:val="NoSpacing"/>
+      </w:pPr>
+      <w:r>
+        <w:t>Matriculation: U1321554J</w:t>
+      </w:r>
+    </w:p>
+    <w:p>
+      <w:pPr>
+        <w:pStyle w:val="Heading1"/>
+      </w:pPr>
       <w:r>
         <w:t>Introduction</w:t>
       </w:r>
@@ -129,23 +161,7 @@
           <w:sz w:val="23"/>
           <w:szCs w:val="23"/>
         </w:rPr>
-        <w:t xml:space="preserve">To develop strategies to eliminate unwanted noise, firstly, the dominant sources of noise </w:t>
-      </w:r>
-      <w:proofErr w:type="gramStart"/>
-      <w:r>
-        <w:rPr>
-          <w:sz w:val="23"/>
-          <w:szCs w:val="23"/>
-        </w:rPr>
-        <w:t>have to</w:t>
-      </w:r>
-      <w:proofErr w:type="gramEnd"/>
-      <w:r>
-        <w:rPr>
-          <w:sz w:val="23"/>
-          <w:szCs w:val="23"/>
-        </w:rPr>
-        <w:t xml:space="preserve"> be identified. </w:t>
+        <w:t xml:space="preserve">To develop strategies to eliminate unwanted noise, firstly, the dominant sources of noise have to be identified. </w:t>
       </w:r>
     </w:p>
     <w:p>
@@ -162,129 +178,95 @@
       </w:pPr>
       <w:r>
         <w:rPr>
+          <w:rFonts w:ascii="Times New Roman" w:hAnsi="Times New Roman" w:cs="Times New Roman"/>
+          <w:szCs w:val="24"/>
+          <w:u w:val="single"/>
+        </w:rPr>
+        <w:t>Ambient White Noise:</w:t>
+      </w:r>
+      <w:r>
+        <w:rPr>
+          <w:rFonts w:ascii="Times New Roman" w:hAnsi="Times New Roman" w:cs="Times New Roman"/>
+          <w:szCs w:val="24"/>
+        </w:rPr>
+        <w:t xml:space="preserve"> </w:t>
+      </w:r>
+      <w:r>
+        <w:rPr>
+          <w:rFonts w:ascii="Times New Roman" w:hAnsi="Times New Roman" w:cs="Times New Roman"/>
+          <w:szCs w:val="24"/>
+        </w:rPr>
+        <w:t xml:space="preserve">Electromagnetic devices such as computers and phones emit an ambient white noise, having a wide range of frequencies. As the noise generated is random, it will be hard to filter by software it if this noise is allowed to contaminate the EMG signals from the bicep. </w:t>
+      </w:r>
+      <w:r>
+        <w:rPr>
+          <w:rFonts w:ascii="Times New Roman" w:hAnsi="Times New Roman" w:cs="Times New Roman"/>
+          <w:szCs w:val="24"/>
+        </w:rPr>
+        <w:t>In order to lower the impact of ambient white noise, I was careful not to use my phone and stand further from electronic devices.</w:t>
+      </w:r>
+      <w:r>
+        <w:rPr>
+          <w:rFonts w:ascii="Times New Roman" w:hAnsi="Times New Roman" w:cs="Times New Roman"/>
+          <w:szCs w:val="24"/>
+        </w:rPr>
+        <w:t xml:space="preserve"> The distance</w:t>
+      </w:r>
+      <w:r>
+        <w:rPr>
+          <w:rFonts w:ascii="Times New Roman" w:hAnsi="Times New Roman" w:cs="Times New Roman"/>
+          <w:szCs w:val="24"/>
+        </w:rPr>
+        <w:t xml:space="preserve"> </w:t>
+      </w:r>
+      <w:r>
+        <w:rPr>
+          <w:rFonts w:ascii="Times New Roman" w:hAnsi="Times New Roman" w:cs="Times New Roman"/>
+          <w:szCs w:val="24"/>
+        </w:rPr>
+        <w:t>of the signaling circuit from the signal source was also kept small. This is because power line noise, RF noise and other sources of noise are introduced through that lead wire. Long lead wires also introduce parasitic capacitances, thus increasing the coupled noise.</w:t>
+      </w:r>
+      <w:r>
+        <w:rPr>
+          <w:rFonts w:ascii="Times New Roman" w:hAnsi="Times New Roman" w:cs="Times New Roman"/>
+          <w:szCs w:val="24"/>
+        </w:rPr>
+        <w:t xml:space="preserve"> </w:t>
+      </w:r>
+      <w:r>
+        <w:rPr>
+          <w:rFonts w:ascii="Times New Roman" w:hAnsi="Times New Roman" w:cs="Times New Roman"/>
+          <w:szCs w:val="24"/>
+        </w:rPr>
+        <w:t>Power line noise of</w:t>
+      </w:r>
+      <w:r>
+        <w:rPr>
+          <w:rFonts w:ascii="Times New Roman" w:hAnsi="Times New Roman" w:cs="Times New Roman"/>
+          <w:szCs w:val="24"/>
+        </w:rPr>
+        <w:t xml:space="preserve"> 50Hz is also another source of interference.</w:t>
+      </w:r>
+      <w:r>
+        <w:rPr>
+          <w:rFonts w:ascii="Times New Roman" w:hAnsi="Times New Roman" w:cs="Times New Roman"/>
+          <w:szCs w:val="24"/>
+        </w:rPr>
+        <w:t xml:space="preserve"> </w:t>
+      </w:r>
+      <w:r>
+        <w:rPr>
+          <w:rFonts w:ascii="Times New Roman" w:hAnsi="Times New Roman" w:cs="Times New Roman"/>
+          <w:szCs w:val="24"/>
+        </w:rPr>
+        <w:t>However, it is easily identified and can</w:t>
+      </w:r>
+      <w:r>
+        <w:rPr>
           <w:sz w:val="23"/>
           <w:szCs w:val="23"/>
-          <w:u w:val="single"/>
-        </w:rPr>
-        <w:t>Ambient White Noise:</w:t>
-      </w:r>
-      <w:r>
-        <w:rPr>
-          <w:sz w:val="23"/>
-          <w:szCs w:val="23"/>
-        </w:rPr>
-        <w:t xml:space="preserve"> </w:t>
-      </w:r>
-      <w:r>
-        <w:rPr>
-          <w:sz w:val="23"/>
-          <w:szCs w:val="23"/>
-        </w:rPr>
-        <w:t xml:space="preserve">Electromagnetic devices such as computers and phones emit an ambient white noise, having a wide range of frequencies. As the noise generated is random, it will be hard to filter by software it if this noise </w:t>
-      </w:r>
-      <w:proofErr w:type="gramStart"/>
-      <w:r>
-        <w:rPr>
-          <w:sz w:val="23"/>
-          <w:szCs w:val="23"/>
-        </w:rPr>
-        <w:t>is allowed to</w:t>
-      </w:r>
-      <w:proofErr w:type="gramEnd"/>
-      <w:r>
-        <w:rPr>
-          <w:sz w:val="23"/>
-          <w:szCs w:val="23"/>
-        </w:rPr>
-        <w:t xml:space="preserve"> contaminate the EMG signals from the bicep. </w:t>
-      </w:r>
-      <w:proofErr w:type="gramStart"/>
-      <w:r>
-        <w:rPr>
-          <w:sz w:val="23"/>
-          <w:szCs w:val="23"/>
-        </w:rPr>
-        <w:t>In order to</w:t>
-      </w:r>
-      <w:proofErr w:type="gramEnd"/>
-      <w:r>
-        <w:rPr>
-          <w:sz w:val="23"/>
-          <w:szCs w:val="23"/>
-        </w:rPr>
-        <w:t xml:space="preserve"> lower the impact of ambient white noise, I was careful not to use my phone and stand further from electronic devices.</w:t>
-      </w:r>
-      <w:r>
-        <w:rPr>
-          <w:sz w:val="23"/>
-          <w:szCs w:val="23"/>
-        </w:rPr>
-        <w:t xml:space="preserve"> The distance</w:t>
-      </w:r>
-      <w:r>
-        <w:rPr>
-          <w:sz w:val="23"/>
-          <w:szCs w:val="23"/>
-        </w:rPr>
-        <w:t xml:space="preserve"> </w:t>
-      </w:r>
-      <w:r>
-        <w:rPr>
-          <w:sz w:val="23"/>
-          <w:szCs w:val="23"/>
-        </w:rPr>
-        <w:t xml:space="preserve">of the signaling circuit from the signal source was also kept small. This is because power line noise, RF noise and other sources of noise are introduced through that lead wire. Long lead wires also </w:t>
-      </w:r>
-      <w:proofErr w:type="gramStart"/>
-      <w:r>
-        <w:rPr>
-          <w:sz w:val="23"/>
-          <w:szCs w:val="23"/>
-        </w:rPr>
-        <w:t>introduces</w:t>
-      </w:r>
-      <w:proofErr w:type="gramEnd"/>
-      <w:r>
-        <w:rPr>
-          <w:sz w:val="23"/>
-          <w:szCs w:val="23"/>
-        </w:rPr>
-        <w:t xml:space="preserve"> parasitic capacitances, thus increasing the coupled noise.</w:t>
-      </w:r>
-      <w:r>
-        <w:rPr>
-          <w:sz w:val="23"/>
-          <w:szCs w:val="23"/>
-        </w:rPr>
-        <w:t xml:space="preserve"> </w:t>
-      </w:r>
-      <w:r>
-        <w:rPr>
-          <w:sz w:val="23"/>
-          <w:szCs w:val="23"/>
-        </w:rPr>
-        <w:t>Power line noise of</w:t>
-      </w:r>
-      <w:r>
-        <w:rPr>
-          <w:sz w:val="23"/>
-          <w:szCs w:val="23"/>
-        </w:rPr>
-        <w:t xml:space="preserve"> 50Hz is also another source of interference.</w:t>
-      </w:r>
-      <w:r>
-        <w:rPr>
-          <w:sz w:val="23"/>
-          <w:szCs w:val="23"/>
-        </w:rPr>
-        <w:t xml:space="preserve"> </w:t>
-      </w:r>
-      <w:r>
-        <w:rPr>
-          <w:sz w:val="23"/>
-          <w:szCs w:val="23"/>
-        </w:rPr>
-        <w:t>However, it is easily identified and can be filtered by software, as will be illustrated in the later sections of this report.</w:t>
+        </w:rPr>
+        <w:t xml:space="preserve"> be filtered by software, as will be illustrated in the later sections of this report.</w:t>
       </w:r>
     </w:p>
     <w:p>
@@ -295,6 +277,37 @@
           <w:numId w:val="1"/>
         </w:numPr>
         <w:rPr>
+          <w:rFonts w:ascii="Times New Roman" w:hAnsi="Times New Roman" w:cs="Times New Roman"/>
+          <w:szCs w:val="24"/>
+        </w:rPr>
+      </w:pPr>
+      <w:r>
+        <w:rPr>
+          <w:rFonts w:ascii="Times New Roman" w:hAnsi="Times New Roman" w:cs="Times New Roman"/>
+          <w:szCs w:val="24"/>
+          <w:u w:val="single"/>
+        </w:rPr>
+        <w:t>Transducer Noise</w:t>
+      </w:r>
+      <w:r>
+        <w:rPr>
+          <w:rFonts w:ascii="Times New Roman" w:hAnsi="Times New Roman" w:cs="Times New Roman"/>
+          <w:szCs w:val="24"/>
+        </w:rPr>
+        <w:t>: Transducer noise is generated at the electrode – skin junction. Contact impedance between the electrode and skin form a large part of the noise. Though we are unable to completely eliminate the contact impedance, so long as it is significantly lower than the input impedance of the signal conditioning circuit, the signal generated will not be attenuated, thus improving the SNR. It is also important that the contact impedance is as consistent as possible. Failure to do so will create differences in voltage potential. This source of noise was countered against by the following steps: A smooth patch of skin on the bicep muscle not having hairs or roughness from dead skin was chosen, shaved, and cleaned with alcohol. An electrolytic gel was used as a chemical interface between the skin and the electrode.</w:t>
+      </w:r>
+    </w:p>
+    <w:p>
+      <w:pPr>
+        <w:pStyle w:val="Heading2"/>
+      </w:pPr>
+      <w:r>
+        <w:t>Time Domain Signal</w:t>
+      </w:r>
+    </w:p>
+    <w:p>
+      <w:pPr>
+        <w:rPr>
           <w:sz w:val="23"/>
           <w:szCs w:val="23"/>
         </w:rPr>
@@ -303,94 +316,31 @@
         <w:rPr>
           <w:sz w:val="23"/>
           <w:szCs w:val="23"/>
-          <w:u w:val="single"/>
-        </w:rPr>
-        <w:t>Transducer Noise</w:t>
+        </w:rPr>
+        <w:t xml:space="preserve">As mentioned, the signal was obtained by placing the electrodes on the bicep muscle. The bicep muscle was then contracted and relax repeatedly at a frequency of about 0.5hz. The corresponding EMG signal frequency is between 10 to 20Hz, of a magnitude ranging from 0 to 7.6 mV. The </w:t>
       </w:r>
       <w:r>
         <w:rPr>
           <w:sz w:val="23"/>
           <w:szCs w:val="23"/>
         </w:rPr>
-        <w:t xml:space="preserve">: Transducer noise is generated at the electrode – skin junction. Contact impedance between the electrode and skin form a large part of the noise. Though we are unable to </w:t>
-      </w:r>
-      <w:proofErr w:type="gramStart"/>
-      <w:r>
+        <w:lastRenderedPageBreak/>
+        <w:t xml:space="preserve">amplifier used to amplify the signal is also set to limit the EMG signal spectrum up to 500Hz as that is the typical range of the bio signals. Higher frequencies are usually noise and hence filtered away. </w:t>
+      </w:r>
+    </w:p>
+    <w:p>
+      <w:pPr>
         <w:rPr>
           <w:sz w:val="23"/>
           <w:szCs w:val="23"/>
         </w:rPr>
-        <w:t>completely eliminate</w:t>
-      </w:r>
-      <w:proofErr w:type="gramEnd"/>
+      </w:pPr>
       <w:r>
         <w:rPr>
           <w:sz w:val="23"/>
           <w:szCs w:val="23"/>
         </w:rPr>
-        <w:t xml:space="preserve"> the contact impedance, so long as it is significantly lower than the input impedance of the signal conditioning circuit, the signal generated will not be attenuated, thus improving the SNR. It is also important that the contact impedance is as consistent as possible. Failure to do so will create differences in voltage potential. This source of noise was countered against by the following steps: A smooth patch of skin on the bicep muscle not having hairs or roughness from dead skin was chosen, shaved, and cleaned </w:t>
-      </w:r>
-      <w:r>
-        <w:rPr>
-          <w:sz w:val="23"/>
-          <w:szCs w:val="23"/>
-        </w:rPr>
-        <w:lastRenderedPageBreak/>
-        <w:t>with alcohol. An electrolytic gel was used as a chemical interface between the skin and the electrode.</w:t>
-      </w:r>
-    </w:p>
-    <w:p>
-      <w:pPr>
-        <w:pStyle w:val="Heading2"/>
-      </w:pPr>
-      <w:r>
-        <w:t>Time Domain Signal</w:t>
-      </w:r>
-    </w:p>
-    <w:p>
-      <w:pPr>
-        <w:rPr>
-          <w:sz w:val="23"/>
-          <w:szCs w:val="23"/>
-        </w:rPr>
-      </w:pPr>
-      <w:r>
-        <w:rPr>
-          <w:sz w:val="23"/>
-          <w:szCs w:val="23"/>
-        </w:rPr>
-        <w:t xml:space="preserve">As mentioned, the signal was obtained by placing the electrodes on the bicep muscle. The bicep muscle was then contracted and relax repeatedly at a frequency of about 0.5hz. The corresponding EMG signal frequency is between 10 to 20Hz, of a magnitude ranging from 0 to 7.6 mV. The amplifier used to amplify the signal is also set to limit the EMG signal spectrum up to 500Hz as that is the typical range of the bio signals. Higher frequencies are usually noise and hence filtered away. </w:t>
-      </w:r>
-    </w:p>
-    <w:p>
-      <w:pPr>
-        <w:rPr>
-          <w:sz w:val="23"/>
-          <w:szCs w:val="23"/>
-        </w:rPr>
-      </w:pPr>
-      <w:r>
-        <w:rPr>
-          <w:sz w:val="23"/>
-          <w:szCs w:val="23"/>
-        </w:rPr>
-        <w:t xml:space="preserve">The EMG signal is a continuous time signal. By sampling this signal at regular intervals, we </w:t>
-      </w:r>
-      <w:proofErr w:type="gramStart"/>
-      <w:r>
-        <w:rPr>
-          <w:sz w:val="23"/>
-          <w:szCs w:val="23"/>
-        </w:rPr>
-        <w:t>are able to</w:t>
-      </w:r>
-      <w:proofErr w:type="gramEnd"/>
-      <w:r>
-        <w:rPr>
-          <w:sz w:val="23"/>
-          <w:szCs w:val="23"/>
-        </w:rPr>
-        <w:t xml:space="preserve"> obtain a discrete time signal. </w:t>
+        <w:t xml:space="preserve">The EMG signal is a continuous time signal. By sampling this signal at regular intervals, we are able to obtain a discrete time signal. </w:t>
       </w:r>
       <w:r>
         <w:rPr>
@@ -441,9 +391,10 @@
           <w:noProof/>
           <w:sz w:val="23"/>
           <w:szCs w:val="23"/>
+          <w:lang w:eastAsia="en-US"/>
         </w:rPr>
         <w:drawing>
-          <wp:inline distT="0" distB="0" distL="0" distR="0" wp14:anchorId="1D8435F7" wp14:editId="7417070A">
+          <wp:inline distT="0" distB="0" distL="0" distR="0">
             <wp:extent cx="6133839" cy="3384467"/>
             <wp:effectExtent l="19050" t="0" r="261" b="0"/>
             <wp:docPr id="1" name="Picture 1" descr="C:\Users\EE490X_11\Documents\MATLAB\johnDataGraph.png"/>
@@ -498,40 +449,47 @@
         </w:numPr>
       </w:pPr>
       <w:r>
+        <w:t>Power Spectral Density Function</w:t>
+      </w:r>
+    </w:p>
+    <w:p>
+      <w:r>
+        <w:t xml:space="preserve">However, the time domain signal is not </w:t>
+      </w:r>
+      <w:r>
+        <w:t>sufficient</w:t>
+      </w:r>
+      <w:r>
+        <w:t xml:space="preserve"> for analysis.</w:t>
+      </w:r>
+      <w:r>
+        <w:t xml:space="preserve"> One is unable to see the different frequency components of the original signal.</w:t>
+      </w:r>
+      <w:r>
+        <w:t xml:space="preserve"> </w:t>
+      </w:r>
+      <w:r>
+        <w:t xml:space="preserve">It is also necessary to remove the noise sources inside the signal. To do so, we need to analyze the signal in the frequency </w:t>
+      </w:r>
+      <w:r>
+        <w:t>d</w:t>
+      </w:r>
+      <w:r>
+        <w:t xml:space="preserve">omain. </w:t>
+      </w:r>
+      <w:r>
+        <w:t>To analyze the signal in the frequency domain, the following code was used to obtain the power spectral density function.</w:t>
+      </w:r>
+    </w:p>
+    <w:p>
+      <w:r>
+        <w:rPr>
+          <w:noProof/>
+          <w:lang w:eastAsia="en-US"/>
+        </w:rPr>
         <w:lastRenderedPageBreak/>
-        <w:t>Power Spectral Density Function</w:t>
-      </w:r>
-    </w:p>
-    <w:p>
-      <w:r>
-        <w:t xml:space="preserve">However, the time domain signal is not </w:t>
-      </w:r>
-      <w:r>
-        <w:t>sufficient</w:t>
-      </w:r>
-      <w:r>
-        <w:t xml:space="preserve"> for analysis. </w:t>
-      </w:r>
-      <w:r>
-        <w:t xml:space="preserve">It is also necessary to remove the noise sources inside the signal. To do so, we need to analyze the signal in the frequency </w:t>
-      </w:r>
-      <w:r>
-        <w:t>d</w:t>
-      </w:r>
-      <w:r>
-        <w:t xml:space="preserve">omain. </w:t>
-      </w:r>
-      <w:r>
-        <w:t>To analyze the signal in the frequency domain, the following code was used to obtain the power spectral density function.</w:t>
-      </w:r>
-    </w:p>
-    <w:p>
-      <w:r>
-        <w:rPr>
-          <w:noProof/>
-        </w:rPr>
         <w:drawing>
-          <wp:inline distT="0" distB="0" distL="0" distR="0" wp14:anchorId="32760152" wp14:editId="741D75D6">
+          <wp:inline distT="0" distB="0" distL="0" distR="0">
             <wp:extent cx="3669665" cy="2363470"/>
             <wp:effectExtent l="19050" t="0" r="6985" b="0"/>
             <wp:docPr id="4" name="Picture 4"/>
@@ -584,9 +542,10 @@
       <w:r>
         <w:rPr>
           <w:noProof/>
+          <w:lang w:eastAsia="en-US"/>
         </w:rPr>
         <w:drawing>
-          <wp:inline distT="0" distB="0" distL="0" distR="0" wp14:anchorId="293E84C9" wp14:editId="66A44993">
+          <wp:inline distT="0" distB="0" distL="0" distR="0">
             <wp:extent cx="5745170" cy="3533555"/>
             <wp:effectExtent l="0" t="0" r="0" b="0"/>
             <wp:docPr id="13" name="Picture 13"/>
@@ -634,16 +593,7 @@
     </w:p>
     <w:p>
       <w:r>
-        <w:lastRenderedPageBreak/>
-        <w:t xml:space="preserve">In this </w:t>
-      </w:r>
-      <w:proofErr w:type="gramStart"/>
-      <w:r>
-        <w:t>power</w:t>
-      </w:r>
-      <w:proofErr w:type="gramEnd"/>
-      <w:r>
-        <w:t xml:space="preserve"> spectral density function, the 50Hz noise is obvious and</w:t>
+        <w:t>In this power spectral density function, the 50Hz noise is obvious and</w:t>
       </w:r>
       <w:r>
         <w:t xml:space="preserve"> appears as large spike at 50Hz. Harmonics are also present as these spikes appear at every 50Hz interval. The power of the signal also gradually drops with increasing frequency. </w:t>
@@ -652,8 +602,6 @@
         <w:t xml:space="preserve">The bandwidth of interest of the ECG signal is in the range of 0.05 to 100Hz. However, within that range, the power line interference exists. Hence a simple low pass filtering is inadequate as it would filter away the signal of interest. Next, we will look at various techniques to remove the power line interference. </w:t>
       </w:r>
     </w:p>
-    <w:p/>
-    <w:p/>
     <w:p/>
     <w:p>
       <w:pPr>
@@ -695,7 +643,15 @@
     </w:p>
     <w:p>
       <w:r>
-        <w:t>The notch filter contains deep notches in its frequency response. To do this, a pair of complex conjugate zeroes on a unit circle in the z-domain are introduced.</w:t>
+        <w:t xml:space="preserve">The notch filter contains deep notches in its frequency response. To do this, </w:t>
+      </w:r>
+      <w:proofErr w:type="gramStart"/>
+      <w:r>
+        <w:t>a pair of complex conjugate zeroes on a unit circle in the z-domain are</w:t>
+      </w:r>
+      <w:proofErr w:type="gramEnd"/>
+      <w:r>
+        <w:t xml:space="preserve"> introduced.</w:t>
       </w:r>
       <w:r>
         <w:t xml:space="preserve"> </w:t>
@@ -707,9 +663,14 @@
         <w:t xml:space="preserve"> filter out the 50Hz frequency, </w:t>
       </w:r>
       <w:r>
-        <w:t xml:space="preserve">the zero is created at </w:t>
+        <w:t xml:space="preserve">the zero is created </w:t>
+      </w:r>
+      <w:proofErr w:type="gramStart"/>
+      <w:r>
+        <w:t xml:space="preserve">at </w:t>
       </w:r>
       <m:oMath>
+        <w:proofErr w:type="gramEnd"/>
         <m:sSub>
           <m:sSubPr>
             <m:ctrlPr>
@@ -872,9 +833,14 @@
         <w:t xml:space="preserve"> multiple conjugate zero pairs </w:t>
       </w:r>
       <w:r>
-        <w:t xml:space="preserve">are introduced on the z domain, at </w:t>
+        <w:t xml:space="preserve">are introduced on the z domain, </w:t>
+      </w:r>
+      <w:proofErr w:type="gramStart"/>
+      <w:r>
+        <w:t xml:space="preserve">at </w:t>
       </w:r>
       <m:oMath>
+        <w:proofErr w:type="gramEnd"/>
         <m:sSub>
           <m:sSubPr>
             <m:ctrlPr>
@@ -929,10 +895,9 @@
           <w:noProof/>
           <w:sz w:val="23"/>
           <w:szCs w:val="23"/>
-          <w:lang w:eastAsia="zh-CN"/>
         </w:rPr>
         <w:drawing>
-          <wp:inline distT="0" distB="0" distL="0" distR="0" wp14:anchorId="7A3DA7C4" wp14:editId="68C86E62">
+          <wp:inline distT="0" distB="0" distL="0" distR="0">
             <wp:extent cx="2680335" cy="2614376"/>
             <wp:effectExtent l="0" t="0" r="0" b="0"/>
             <wp:docPr id="2" name="Picture 2"/>
@@ -947,7 +912,7 @@
                     <pic:cNvPicPr/>
                   </pic:nvPicPr>
                   <pic:blipFill>
-                    <a:blip r:embed="rId9"/>
+                    <a:blip r:embed="rId9" cstate="print"/>
                     <a:stretch>
                       <a:fillRect/>
                     </a:stretch>
@@ -982,7 +947,6 @@
         <w:pStyle w:val="Heading2"/>
       </w:pPr>
       <w:r>
-        <w:lastRenderedPageBreak/>
         <w:t>Filter Desig</w:t>
       </w:r>
       <w:r>
@@ -995,6 +959,11 @@
       </w:pPr>
       <w:r>
         <w:t>Notch Filter</w:t>
+      </w:r>
+    </w:p>
+    <w:p>
+      <w:r>
+        <w:t xml:space="preserve">The following is the code used to implement the notch filter in my program. </w:t>
       </w:r>
     </w:p>
     <w:p>
@@ -1011,12 +980,12 @@
           <w:noProof/>
           <w:sz w:val="23"/>
           <w:szCs w:val="23"/>
-          <w:lang w:eastAsia="zh-CN"/>
-        </w:rPr>
+        </w:rPr>
+        <w:lastRenderedPageBreak/>
         <w:drawing>
-          <wp:inline distT="0" distB="0" distL="0" distR="0" wp14:anchorId="54189479" wp14:editId="4E04C830">
-            <wp:extent cx="5118100" cy="3695700"/>
-            <wp:effectExtent l="0" t="0" r="12700" b="12700"/>
+          <wp:inline distT="0" distB="0" distL="0" distR="0">
+            <wp:extent cx="4548249" cy="3284220"/>
+            <wp:effectExtent l="19050" t="0" r="4701" b="0"/>
             <wp:docPr id="5" name="Picture 5"/>
             <wp:cNvGraphicFramePr>
               <a:graphicFrameLocks xmlns:a="http://schemas.openxmlformats.org/drawingml/2006/main" noChangeAspect="1"/>
@@ -1029,7 +998,7 @@
                     <pic:cNvPicPr/>
                   </pic:nvPicPr>
                   <pic:blipFill>
-                    <a:blip r:embed="rId10"/>
+                    <a:blip r:embed="rId10" cstate="print"/>
                     <a:stretch>
                       <a:fillRect/>
                     </a:stretch>
@@ -1037,7 +1006,7 @@
                   <pic:spPr>
                     <a:xfrm>
                       <a:off x="0" y="0"/>
-                      <a:ext cx="5118100" cy="3695700"/>
+                      <a:ext cx="4552313" cy="3287154"/>
                     </a:xfrm>
                     <a:prstGeom prst="rect">
                       <a:avLst/>
@@ -1051,40 +1020,25 @@
       </w:r>
     </w:p>
     <w:p>
-      <w:pPr>
-        <w:pStyle w:val="Default"/>
-        <w:rPr>
-          <w:sz w:val="23"/>
-          <w:szCs w:val="23"/>
-        </w:rPr>
-      </w:pPr>
-    </w:p>
-    <w:p>
       <w:r>
         <w:rPr>
           <w:shd w:val="clear" w:color="auto" w:fill="FFFFFF"/>
         </w:rPr>
         <w:t xml:space="preserve">The quality factor or Q-factor of the filter is a measure of how well the desired frequency is isolated from other frequencies. For a fixed filter order, a higher Q-factor is accomplished by pushing the poles closer to the zeros. </w:t>
       </w:r>
+      <w:proofErr w:type="gramStart"/>
       <w:r>
         <w:rPr>
           <w:shd w:val="clear" w:color="auto" w:fill="FFFFFF"/>
         </w:rPr>
-        <w:t xml:space="preserve">The higher the Q, the narrower the stop band, leading to better attenuation of a signal at a </w:t>
-      </w:r>
-      <w:proofErr w:type="gramStart"/>
+        <w:t>The higher the Q, the narrower the stop band, leading to better attenuation of a signal at a particular frequency.</w:t>
+      </w:r>
+      <w:proofErr w:type="gramEnd"/>
       <w:r>
         <w:rPr>
           <w:shd w:val="clear" w:color="auto" w:fill="FFFFFF"/>
         </w:rPr>
-        <w:t>particular frequency</w:t>
-      </w:r>
-      <w:proofErr w:type="gramEnd"/>
-      <w:r>
-        <w:rPr>
-          <w:shd w:val="clear" w:color="auto" w:fill="FFFFFF"/>
-        </w:rPr>
-        <w:t xml:space="preserve">. In the signal obtained however, while the noise is mostly at 50Hz, there are also noise spikes at the surrounding frequencies of </w:t>
+        <w:t xml:space="preserve"> In the signal obtained however, while the noise is mostly at 50Hz, there are also noise spikes at the surrounding frequencies of </w:t>
       </w:r>
       <m:oMath>
         <m:r>
@@ -1103,172 +1057,81 @@
       </w:r>
     </w:p>
     <w:p>
-      <w:pPr>
-        <w:rPr>
-          <w:sz w:val="23"/>
-          <w:szCs w:val="23"/>
-        </w:rPr>
-      </w:pPr>
-      <w:r>
-        <w:rPr>
-          <w:sz w:val="23"/>
-          <w:szCs w:val="23"/>
-        </w:rPr>
+      <w:r>
         <w:t xml:space="preserve">N is the </w:t>
       </w:r>
       <w:r>
-        <w:rPr>
-          <w:sz w:val="23"/>
-          <w:szCs w:val="23"/>
-        </w:rPr>
         <w:t xml:space="preserve">filter order. </w:t>
       </w:r>
       <w:r>
-        <w:rPr>
-          <w:sz w:val="23"/>
-          <w:szCs w:val="23"/>
-        </w:rPr>
         <w:t xml:space="preserve">If greater degrees of attenuation are desired, then the filter order is increased. </w:t>
       </w:r>
       <w:r>
-        <w:rPr>
-          <w:sz w:val="23"/>
-          <w:szCs w:val="23"/>
-        </w:rPr>
         <w:t>Since the zeroes are in conjugate pairs, the filter order must be multiples of 2. A 4</w:t>
       </w:r>
       <w:r>
         <w:rPr>
-          <w:sz w:val="23"/>
-          <w:szCs w:val="23"/>
           <w:vertAlign w:val="superscript"/>
         </w:rPr>
         <w:t>th</w:t>
       </w:r>
       <w:r>
-        <w:rPr>
-          <w:sz w:val="23"/>
-          <w:szCs w:val="23"/>
-        </w:rPr>
         <w:t xml:space="preserve"> order notch filter is simply the cascading of two 2</w:t>
       </w:r>
       <w:r>
         <w:rPr>
-          <w:sz w:val="23"/>
-          <w:szCs w:val="23"/>
           <w:vertAlign w:val="superscript"/>
         </w:rPr>
         <w:t>nd</w:t>
       </w:r>
       <w:r>
-        <w:rPr>
-          <w:sz w:val="23"/>
-          <w:szCs w:val="23"/>
-        </w:rPr>
         <w:t xml:space="preserve"> order filters. </w:t>
       </w:r>
     </w:p>
     <w:p>
-      <w:pPr>
-        <w:rPr>
-          <w:sz w:val="23"/>
-          <w:szCs w:val="23"/>
-        </w:rPr>
-      </w:pPr>
-    </w:p>
-    <w:p>
-      <w:pPr>
-        <w:rPr>
-          <w:sz w:val="23"/>
-          <w:szCs w:val="23"/>
-        </w:rPr>
-      </w:pPr>
-      <w:r>
-        <w:rPr>
-          <w:sz w:val="23"/>
-          <w:szCs w:val="23"/>
-        </w:rPr>
-        <w:lastRenderedPageBreak/>
+      <w:r>
         <w:t xml:space="preserve">A filter of order 2 </w:t>
       </w:r>
       <w:r>
-        <w:rPr>
-          <w:sz w:val="23"/>
-          <w:szCs w:val="23"/>
-        </w:rPr>
         <w:t>could</w:t>
       </w:r>
       <w:r>
-        <w:rPr>
-          <w:sz w:val="23"/>
-          <w:szCs w:val="23"/>
-        </w:rPr>
         <w:t xml:space="preserve"> remove the 50Hz power line interference spikes. Hence Q was adjusted depending on the width of the noise spike. </w:t>
       </w:r>
     </w:p>
     <w:p>
-      <w:pPr>
-        <w:rPr>
-          <w:sz w:val="23"/>
-          <w:szCs w:val="23"/>
-        </w:rPr>
-      </w:pPr>
-      <w:r>
-        <w:rPr>
-          <w:sz w:val="23"/>
-          <w:szCs w:val="23"/>
-        </w:rPr>
-        <w:t xml:space="preserve">The notch filter only applies at a </w:t>
+      <w:r>
+        <w:t xml:space="preserve">The notch filter only applies at a particular frequency. </w:t>
+      </w:r>
+      <w:r>
+        <w:t>To</w:t>
+      </w:r>
+      <w:r>
+        <w:t xml:space="preserve"> filter away the various harmonics, </w:t>
+      </w:r>
+      <w:r>
+        <w:t xml:space="preserve">we needed to cascade multiple notch filters at various frequencies. To do this in Matlab, </w:t>
       </w:r>
       <w:proofErr w:type="gramStart"/>
       <w:r>
-        <w:rPr>
-          <w:sz w:val="23"/>
-          <w:szCs w:val="23"/>
-        </w:rPr>
-        <w:t>particular frequency</w:t>
+        <w:t>a for</w:t>
       </w:r>
       <w:proofErr w:type="gramEnd"/>
       <w:r>
-        <w:rPr>
-          <w:sz w:val="23"/>
-          <w:szCs w:val="23"/>
-        </w:rPr>
-        <w:t xml:space="preserve">. </w:t>
-      </w:r>
-      <w:r>
-        <w:rPr>
-          <w:sz w:val="23"/>
-          <w:szCs w:val="23"/>
-        </w:rPr>
-        <w:t>To</w:t>
-      </w:r>
-      <w:r>
-        <w:rPr>
-          <w:sz w:val="23"/>
-          <w:szCs w:val="23"/>
-        </w:rPr>
-        <w:t xml:space="preserve"> filter away the various harmonics, </w:t>
-      </w:r>
-      <w:r>
-        <w:rPr>
-          <w:sz w:val="23"/>
-          <w:szCs w:val="23"/>
-        </w:rPr>
-        <w:t xml:space="preserve">we needed to cascade multiple notch filters at various frequencies. To do this in Matlab, a for loop was created. With each iteration, the notch filter is given a new set of ‘N’ and ‘Q’. </w:t>
-      </w:r>
-      <w:r>
-        <w:rPr>
-          <w:sz w:val="23"/>
-          <w:szCs w:val="23"/>
-        </w:rPr>
+        <w:t xml:space="preserve"> loop was created. </w:t>
+      </w:r>
+      <w:proofErr w:type="gramStart"/>
+      <w:r>
+        <w:t>With each iteration</w:t>
+      </w:r>
+      <w:proofErr w:type="gramEnd"/>
+      <w:r>
+        <w:t xml:space="preserve">, the notch filter is given a new set of ‘N’ and ‘Q’. </w:t>
+      </w:r>
+      <w:r>
         <w:t>T</w:t>
       </w:r>
       <w:r>
-        <w:rPr>
-          <w:sz w:val="23"/>
-          <w:szCs w:val="23"/>
-        </w:rPr>
         <w:t>he final notch filter is as follows:</w:t>
       </w:r>
     </w:p>
@@ -1286,10 +1149,10 @@
           <w:noProof/>
           <w:sz w:val="23"/>
           <w:szCs w:val="23"/>
-          <w:lang w:eastAsia="zh-CN"/>
-        </w:rPr>
+        </w:rPr>
+        <w:lastRenderedPageBreak/>
         <w:drawing>
-          <wp:inline distT="0" distB="0" distL="0" distR="0" wp14:anchorId="2A05784D" wp14:editId="20BA0FA4">
+          <wp:inline distT="0" distB="0" distL="0" distR="0">
             <wp:extent cx="3823335" cy="2363033"/>
             <wp:effectExtent l="0" t="0" r="0" b="0"/>
             <wp:docPr id="3" name="Picture 3"/>
@@ -1304,7 +1167,7 @@
                     <pic:cNvPicPr/>
                   </pic:nvPicPr>
                   <pic:blipFill>
-                    <a:blip r:embed="rId11"/>
+                    <a:blip r:embed="rId11" cstate="print"/>
                     <a:stretch>
                       <a:fillRect/>
                     </a:stretch>
@@ -1344,10 +1207,9 @@
           <w:noProof/>
           <w:sz w:val="23"/>
           <w:szCs w:val="23"/>
-          <w:lang w:eastAsia="zh-CN"/>
         </w:rPr>
         <w:drawing>
-          <wp:inline distT="0" distB="0" distL="0" distR="0" wp14:anchorId="576AC189" wp14:editId="479541E2">
+          <wp:inline distT="0" distB="0" distL="0" distR="0">
             <wp:extent cx="4239012" cy="2517140"/>
             <wp:effectExtent l="0" t="0" r="0" b="0"/>
             <wp:docPr id="6" name="Picture 6"/>
@@ -1362,7 +1224,7 @@
                     <pic:cNvPicPr/>
                   </pic:nvPicPr>
                   <pic:blipFill>
-                    <a:blip r:embed="rId12"/>
+                    <a:blip r:embed="rId12" cstate="print"/>
                     <a:stretch>
                       <a:fillRect/>
                     </a:stretch>
@@ -1397,7 +1259,6 @@
         <w:pStyle w:val="Heading3"/>
       </w:pPr>
       <w:r>
-        <w:lastRenderedPageBreak/>
         <w:t>Notching Comb Filter</w:t>
       </w:r>
     </w:p>
@@ -1490,10 +1351,9 @@
           <w:noProof/>
           <w:sz w:val="23"/>
           <w:szCs w:val="23"/>
-          <w:lang w:eastAsia="zh-CN"/>
         </w:rPr>
         <w:drawing>
-          <wp:inline distT="0" distB="0" distL="0" distR="0" wp14:anchorId="39F98A82" wp14:editId="35437113">
+          <wp:inline distT="0" distB="0" distL="0" distR="0">
             <wp:extent cx="4305300" cy="368300"/>
             <wp:effectExtent l="0" t="0" r="12700" b="12700"/>
             <wp:docPr id="9" name="Picture 9"/>
@@ -1508,7 +1368,7 @@
                     <pic:cNvPicPr/>
                   </pic:nvPicPr>
                   <pic:blipFill>
-                    <a:blip r:embed="rId13"/>
+                    <a:blip r:embed="rId13" cstate="print"/>
                     <a:stretch>
                       <a:fillRect/>
                     </a:stretch>
@@ -1530,15 +1390,6 @@
       </w:r>
     </w:p>
     <w:p>
-      <w:pPr>
-        <w:pStyle w:val="Default"/>
-        <w:rPr>
-          <w:sz w:val="23"/>
-          <w:szCs w:val="23"/>
-        </w:rPr>
-      </w:pPr>
-    </w:p>
-    <w:p>
       <w:r>
         <w:t xml:space="preserve">The following figure shows a visual representation of the notching comb filter. </w:t>
       </w:r>
@@ -1557,10 +1408,10 @@
           <w:noProof/>
           <w:sz w:val="23"/>
           <w:szCs w:val="23"/>
-          <w:lang w:eastAsia="zh-CN"/>
-        </w:rPr>
+        </w:rPr>
+        <w:lastRenderedPageBreak/>
         <w:drawing>
-          <wp:inline distT="0" distB="0" distL="0" distR="0" wp14:anchorId="457AC41F" wp14:editId="0B527BE4">
+          <wp:inline distT="0" distB="0" distL="0" distR="0">
             <wp:extent cx="5558969" cy="3202940"/>
             <wp:effectExtent l="0" t="0" r="0" b="0"/>
             <wp:docPr id="8" name="Picture 8"/>
@@ -1575,7 +1426,7 @@
                     <pic:cNvPicPr/>
                   </pic:nvPicPr>
                   <pic:blipFill>
-                    <a:blip r:embed="rId14"/>
+                    <a:blip r:embed="rId14" cstate="print"/>
                     <a:stretch>
                       <a:fillRect/>
                     </a:stretch>
@@ -1597,18 +1448,23 @@
       </w:r>
     </w:p>
     <w:p>
-      <w:r>
-        <w:t xml:space="preserve">The resulting filtered periodogram is as follows. The 50hz power line interference noise has been removed. </w:t>
-      </w:r>
-    </w:p>
-    <w:p>
-      <w:pPr>
-        <w:pStyle w:val="Default"/>
+      <w:pPr>
         <w:rPr>
           <w:sz w:val="23"/>
           <w:szCs w:val="23"/>
         </w:rPr>
       </w:pPr>
+      <w:r>
+        <w:t xml:space="preserve">The resulting filtered periodogram is as follows. The </w:t>
+      </w:r>
+      <w:proofErr w:type="gramStart"/>
+      <w:r>
+        <w:t>50hz</w:t>
+      </w:r>
+      <w:proofErr w:type="gramEnd"/>
+      <w:r>
+        <w:t xml:space="preserve"> power line interference noise has been removed. </w:t>
+      </w:r>
     </w:p>
     <w:p>
       <w:pPr>
@@ -1624,11 +1480,9 @@
           <w:noProof/>
           <w:sz w:val="23"/>
           <w:szCs w:val="23"/>
-          <w:lang w:eastAsia="zh-CN"/>
-        </w:rPr>
-        <w:lastRenderedPageBreak/>
+        </w:rPr>
         <w:drawing>
-          <wp:inline distT="0" distB="0" distL="0" distR="0" wp14:anchorId="036360D4" wp14:editId="10140F38">
+          <wp:inline distT="0" distB="0" distL="0" distR="0">
             <wp:extent cx="5309235" cy="3149804"/>
             <wp:effectExtent l="0" t="0" r="0" b="0"/>
             <wp:docPr id="7" name="Picture 7"/>
@@ -1643,7 +1497,7 @@
                     <pic:cNvPicPr/>
                   </pic:nvPicPr>
                   <pic:blipFill>
-                    <a:blip r:embed="rId15"/>
+                    <a:blip r:embed="rId15" cstate="print"/>
                     <a:stretch>
                       <a:fillRect/>
                     </a:stretch>
@@ -1665,78 +1519,23 @@
       </w:r>
     </w:p>
     <w:p>
-      <w:r>
-        <w:t xml:space="preserve">While the comb filter is largely effective in attenuating the 50Hz power line interference. However, it is noted that at 200Hz, there was is a large notch observed. </w:t>
-      </w:r>
-      <w:r>
-        <w:t xml:space="preserve">This is because it was not possible to set the parameters for the comb filter at each frequency harmonic. Where the magnitude of power line interference is not constant across each harmonic, it may be more suitable to cascade multiple notch filters together or </w:t>
-      </w:r>
-      <w:r>
-        <w:t xml:space="preserve">place a peaking notch filter at 200Hz. </w:t>
-      </w:r>
-      <w:r>
-        <w:t xml:space="preserve"> </w:t>
-      </w:r>
-    </w:p>
-    <w:p>
-      <w:pPr>
-        <w:pStyle w:val="Default"/>
+      <w:pPr>
         <w:rPr>
           <w:sz w:val="23"/>
           <w:szCs w:val="23"/>
         </w:rPr>
       </w:pPr>
-    </w:p>
-    <w:p>
-      <w:pPr>
-        <w:pStyle w:val="Default"/>
-        <w:rPr>
-          <w:sz w:val="23"/>
-          <w:szCs w:val="23"/>
-        </w:rPr>
-      </w:pPr>
-    </w:p>
-    <w:p>
-      <w:pPr>
-        <w:pStyle w:val="Default"/>
-        <w:rPr>
-          <w:sz w:val="23"/>
-          <w:szCs w:val="23"/>
-        </w:rPr>
-      </w:pPr>
-    </w:p>
-    <w:p>
-      <w:pPr>
-        <w:pStyle w:val="Default"/>
-        <w:rPr>
-          <w:sz w:val="23"/>
-          <w:szCs w:val="23"/>
-        </w:rPr>
-      </w:pPr>
-    </w:p>
-    <w:p>
-      <w:pPr>
-        <w:pStyle w:val="Default"/>
-        <w:rPr>
-          <w:sz w:val="23"/>
-          <w:szCs w:val="23"/>
-        </w:rPr>
-      </w:pPr>
-    </w:p>
-    <w:p>
-      <w:pPr>
-        <w:rPr>
-          <w:rFonts w:asciiTheme="minorHAnsi" w:hAnsiTheme="minorHAnsi" w:cstheme="minorBidi"/>
-          <w:sz w:val="23"/>
-          <w:szCs w:val="23"/>
-        </w:rPr>
-      </w:pPr>
-      <w:r>
-        <w:rPr>
-          <w:sz w:val="23"/>
-          <w:szCs w:val="23"/>
-        </w:rPr>
-        <w:br w:type="page"/>
+      <w:r>
+        <w:t xml:space="preserve">While the comb filter is largely effective in attenuating the 50Hz power line interference. However, it is noted that at 200Hz, there was is a large notch observed. </w:t>
+      </w:r>
+      <w:r>
+        <w:t xml:space="preserve">This is because it was not possible to set the parameters for the comb filter at each frequency harmonic. Where the magnitude of power line interference is not constant across each harmonic, it may be more suitable to cascade multiple notch filters together or </w:t>
+      </w:r>
+      <w:r>
+        <w:t xml:space="preserve">place a peaking notch filter at 200Hz. </w:t>
+      </w:r>
+      <w:r>
+        <w:t xml:space="preserve"> </w:t>
       </w:r>
     </w:p>
     <w:p>
@@ -1822,7 +1621,7 @@
       <w:tblPr>
         <w:tblStyle w:val="TableGrid"/>
         <w:tblW w:w="0" w:type="auto"/>
-        <w:tblLook w:val="04A0" w:firstRow="1" w:lastRow="0" w:firstColumn="1" w:lastColumn="0" w:noHBand="0" w:noVBand="1"/>
+        <w:tblLook w:val="04A0"/>
       </w:tblPr>
       <w:tblGrid>
         <w:gridCol w:w="4681"/>
@@ -1992,15 +1791,7 @@
         <w:t>detecting formants</w:t>
       </w:r>
       <w:r>
-        <w:t xml:space="preserve">, the power of the signal around a </w:t>
-      </w:r>
-      <w:proofErr w:type="gramStart"/>
-      <w:r>
-        <w:t>particular frequency</w:t>
-      </w:r>
-      <w:proofErr w:type="gramEnd"/>
-      <w:r>
-        <w:t xml:space="preserve">. </w:t>
+        <w:t xml:space="preserve">, the power of the signal around a particular frequency. </w:t>
       </w:r>
     </w:p>
     <w:p/>
@@ -2025,10 +1816,10 @@
           <w:noProof/>
           <w:sz w:val="23"/>
           <w:szCs w:val="23"/>
-          <w:lang w:eastAsia="zh-CN"/>
-        </w:rPr>
+        </w:rPr>
+        <w:lastRenderedPageBreak/>
         <w:drawing>
-          <wp:inline distT="0" distB="0" distL="0" distR="0" wp14:anchorId="6882D08F" wp14:editId="3ADFE44F">
+          <wp:inline distT="0" distB="0" distL="0" distR="0">
             <wp:extent cx="4140200" cy="1020726"/>
             <wp:effectExtent l="0" t="0" r="0" b="0"/>
             <wp:docPr id="24" name="Picture 24"/>
@@ -2043,7 +1834,7 @@
                     <pic:cNvPicPr/>
                   </pic:nvPicPr>
                   <pic:blipFill rotWithShape="1">
-                    <a:blip r:embed="rId16"/>
+                    <a:blip r:embed="rId16" cstate="print"/>
                     <a:srcRect b="4319"/>
                     <a:stretch/>
                   </pic:blipFill>
@@ -2060,7 +1851,7 @@
                     </a:ln>
                     <a:extLst>
                       <a:ext uri="{53640926-AAD7-44D8-BBD7-CCE9431645EC}">
-                        <a14:shadowObscured xmlns:a14="http://schemas.microsoft.com/office/drawing/2010/main"/>
+                        <a14:shadowObscured xmlns="" xmlns:wpc="http://schemas.microsoft.com/office/word/2010/wordprocessingCanvas" xmlns:mo="http://schemas.microsoft.com/office/mac/office/2008/main" xmlns:mc="http://schemas.openxmlformats.org/markup-compatibility/2006" xmlns:mv="urn:schemas-microsoft-com:mac:vml" xmlns:o="urn:schemas-microsoft-com:office:office" xmlns:v="urn:schemas-microsoft-com:vml" xmlns:wp14="http://schemas.microsoft.com/office/word/2010/wordprocessingDrawing" xmlns:w10="urn:schemas-microsoft-com:office:word" xmlns:w="http://schemas.openxmlformats.org/wordprocessingml/2006/main" xmlns:w14="http://schemas.microsoft.com/office/word/2010/wordml" xmlns:w15="http://schemas.microsoft.com/office/word/2012/wordml" xmlns:wpg="http://schemas.microsoft.com/office/word/2010/wordprocessingGroup" xmlns:wpi="http://schemas.microsoft.com/office/word/2010/wordprocessingInk" xmlns:wps="http://schemas.microsoft.com/office/word/2010/wordprocessingShape" xmlns:a14="http://schemas.microsoft.com/office/drawing/2010/main"/>
                       </a:ext>
                     </a:extLst>
                   </pic:spPr>
@@ -2133,9 +1924,10 @@
           <w:noProof/>
           <w:sz w:val="23"/>
           <w:szCs w:val="23"/>
+          <w:lang w:eastAsia="en-US"/>
         </w:rPr>
         <w:drawing>
-          <wp:inline distT="0" distB="0" distL="0" distR="0" wp14:anchorId="64A4C238" wp14:editId="1FBBBC29">
+          <wp:inline distT="0" distB="0" distL="0" distR="0">
             <wp:extent cx="4140200" cy="1020726"/>
             <wp:effectExtent l="0" t="0" r="0" b="0"/>
             <wp:docPr id="20" name="Picture 20"/>
@@ -2150,7 +1942,7 @@
                     <pic:cNvPicPr/>
                   </pic:nvPicPr>
                   <pic:blipFill rotWithShape="1">
-                    <a:blip r:embed="rId16"/>
+                    <a:blip r:embed="rId16" cstate="print"/>
                     <a:srcRect b="4319"/>
                     <a:stretch/>
                   </pic:blipFill>
@@ -2167,7 +1959,7 @@
                     </a:ln>
                     <a:extLst>
                       <a:ext uri="{53640926-AAD7-44D8-BBD7-CCE9431645EC}">
-                        <a14:shadowObscured xmlns:a14="http://schemas.microsoft.com/office/drawing/2010/main"/>
+                        <a14:shadowObscured xmlns="" xmlns:wpc="http://schemas.microsoft.com/office/word/2010/wordprocessingCanvas" xmlns:mo="http://schemas.microsoft.com/office/mac/office/2008/main" xmlns:mc="http://schemas.openxmlformats.org/markup-compatibility/2006" xmlns:mv="urn:schemas-microsoft-com:mac:vml" xmlns:o="urn:schemas-microsoft-com:office:office" xmlns:v="urn:schemas-microsoft-com:vml" xmlns:wp14="http://schemas.microsoft.com/office/word/2010/wordprocessingDrawing" xmlns:w10="urn:schemas-microsoft-com:office:word" xmlns:w="http://schemas.openxmlformats.org/wordprocessingml/2006/main" xmlns:w14="http://schemas.microsoft.com/office/word/2010/wordml" xmlns:w15="http://schemas.microsoft.com/office/word/2012/wordml" xmlns:wpg="http://schemas.microsoft.com/office/word/2010/wordprocessingGroup" xmlns:wpi="http://schemas.microsoft.com/office/word/2010/wordprocessingInk" xmlns:wps="http://schemas.microsoft.com/office/word/2010/wordprocessingShape" xmlns:a14="http://schemas.microsoft.com/office/drawing/2010/main"/>
                       </a:ext>
                     </a:extLst>
                   </pic:spPr>
@@ -2180,14 +1972,9 @@
     </w:p>
     <w:p>
       <w:pPr>
-        <w:rPr>
-          <w:b/>
-        </w:rPr>
-      </w:pPr>
-      <w:r>
-        <w:rPr>
-          <w:b/>
-        </w:rPr>
+        <w:pStyle w:val="Heading4"/>
+      </w:pPr>
+      <w:r>
         <w:t>Window Function</w:t>
       </w:r>
     </w:p>
@@ -2198,7 +1985,6 @@
         </w:rPr>
       </w:pPr>
       <w:r>
-        <w:lastRenderedPageBreak/>
         <w:t xml:space="preserve">When a signal is broken up into sections, and a FFT is performed on each section and replicated in the frequency domain, there will be discontinuities in the signal, causing spectral leakage. </w:t>
       </w:r>
       <w:r>
@@ -2226,47 +2012,19 @@
         <w:rPr>
           <w:shd w:val="clear" w:color="auto" w:fill="FFFFFF"/>
         </w:rPr>
-        <w:t xml:space="preserve">because its larger main lobe with smaller side lobes helps smooth out any discontinuities in the signal </w:t>
-      </w:r>
-      <w:proofErr w:type="gramStart"/>
+        <w:t>because its larger main lobe with smaller side lobes helps smooth out any discontinuities in the signal and also reduces interferences from frequencies outside of the frequency of interest</w:t>
+      </w:r>
       <w:r>
         <w:rPr>
           <w:shd w:val="clear" w:color="auto" w:fill="FFFFFF"/>
         </w:rPr>
-        <w:t>and also</w:t>
-      </w:r>
-      <w:proofErr w:type="gramEnd"/>
+        <w:t xml:space="preserve">. </w:t>
+      </w:r>
       <w:r>
         <w:rPr>
           <w:shd w:val="clear" w:color="auto" w:fill="FFFFFF"/>
         </w:rPr>
-        <w:t xml:space="preserve"> reduces interferences from frequencies outside of the frequency of interest</w:t>
-      </w:r>
-      <w:r>
-        <w:rPr>
-          <w:shd w:val="clear" w:color="auto" w:fill="FFFFFF"/>
-        </w:rPr>
-        <w:t xml:space="preserve">. </w:t>
-      </w:r>
-      <w:r>
-        <w:rPr>
-          <w:shd w:val="clear" w:color="auto" w:fill="FFFFFF"/>
-        </w:rPr>
-        <w:t xml:space="preserve">The hamming window can be given </w:t>
-      </w:r>
-      <w:proofErr w:type="gramStart"/>
-      <w:r>
-        <w:rPr>
-          <w:shd w:val="clear" w:color="auto" w:fill="FFFFFF"/>
-        </w:rPr>
-        <w:t>a number of</w:t>
-      </w:r>
-      <w:proofErr w:type="gramEnd"/>
-      <w:r>
-        <w:rPr>
-          <w:shd w:val="clear" w:color="auto" w:fill="FFFFFF"/>
-        </w:rPr>
-        <w:t xml:space="preserve"> sample points depending on the window size that is set, which will be elaborated on in the next section. </w:t>
+        <w:t xml:space="preserve">The hamming window can be given a number of sample points depending on the window size that is set, which will be elaborated on in the next section. </w:t>
       </w:r>
     </w:p>
     <w:p>
@@ -2275,8 +2033,13 @@
         <w:jc w:val="center"/>
       </w:pPr>
       <w:r>
+        <w:rPr>
+          <w:noProof/>
+          <w:lang w:eastAsia="en-US"/>
+        </w:rPr>
+        <w:lastRenderedPageBreak/>
         <w:drawing>
-          <wp:inline distT="0" distB="0" distL="0" distR="0" wp14:anchorId="560D1E42" wp14:editId="39E74704">
+          <wp:inline distT="0" distB="0" distL="0" distR="0">
             <wp:extent cx="5943600" cy="2820035"/>
             <wp:effectExtent l="0" t="0" r="0" b="0"/>
             <wp:docPr id="28" name="Picture 28"/>
@@ -2291,7 +2054,7 @@
                     <pic:cNvPicPr/>
                   </pic:nvPicPr>
                   <pic:blipFill>
-                    <a:blip r:embed="rId17"/>
+                    <a:blip r:embed="rId17" cstate="print"/>
                     <a:stretch>
                       <a:fillRect/>
                     </a:stretch>
@@ -2344,14 +2107,9 @@
     </w:p>
     <w:p>
       <w:pPr>
-        <w:rPr>
-          <w:b/>
-        </w:rPr>
-      </w:pPr>
-      <w:r>
-        <w:rPr>
-          <w:b/>
-        </w:rPr>
+        <w:pStyle w:val="Heading4"/>
+      </w:pPr>
+      <w:r>
         <w:t>Window Size</w:t>
       </w:r>
     </w:p>
@@ -2378,11 +2136,7 @@
         <w:t xml:space="preserve">In this project, </w:t>
       </w:r>
       <w:r>
-        <w:t xml:space="preserve">the signal of interest has a maximum </w:t>
-      </w:r>
-      <w:r>
-        <w:lastRenderedPageBreak/>
-        <w:t xml:space="preserve">frequency of 100Hz, as per </w:t>
+        <w:t xml:space="preserve">the signal of interest has a maximum frequency of 100Hz, as per </w:t>
       </w:r>
       <w:fldSimple w:instr=" REF _Ref479428732 ">
         <w:r>
@@ -2419,14 +2173,9 @@
     </w:p>
     <w:p>
       <w:pPr>
-        <w:rPr>
-          <w:b/>
-        </w:rPr>
-      </w:pPr>
-      <w:r>
-        <w:rPr>
-          <w:b/>
-        </w:rPr>
+        <w:pStyle w:val="Heading4"/>
+      </w:pPr>
+      <w:r>
         <w:t>Determining overlap size</w:t>
       </w:r>
     </w:p>
@@ -2435,15 +2184,7 @@
         <w:t xml:space="preserve">When a window function is applied, information is lost on the tapered ends of the signal. </w:t>
       </w:r>
       <w:r>
-        <w:t xml:space="preserve">Hence the windows </w:t>
-      </w:r>
-      <w:proofErr w:type="gramStart"/>
-      <w:r>
-        <w:t>have to</w:t>
-      </w:r>
-      <w:proofErr w:type="gramEnd"/>
-      <w:r>
-        <w:t xml:space="preserve"> be overlapped to obtain an approximation of the original signal. A 50% overlap (which is also the overlap used in this project) is a good ball park because it results in a good approximation to the original signal. The following figure illustrates the effect of overlapping a Hamming window:</w:t>
+        <w:t>Hence the windows have to be overlapped to obtain an approximation of the original signal. A 50% overlap (which is also the overlap used in this project) is a good ball park because it results in a good approximation to the original signal. The following figure illustrates the effect of overlapping a Hamming window:</w:t>
       </w:r>
     </w:p>
     <w:p>
@@ -2452,8 +2193,13 @@
         <w:jc w:val="center"/>
       </w:pPr>
       <w:r>
+        <w:rPr>
+          <w:noProof/>
+          <w:lang w:eastAsia="en-US"/>
+        </w:rPr>
+        <w:lastRenderedPageBreak/>
         <w:drawing>
-          <wp:inline distT="0" distB="0" distL="0" distR="0" wp14:anchorId="60AC5C23" wp14:editId="0BE2E249">
+          <wp:inline distT="0" distB="0" distL="0" distR="0">
             <wp:extent cx="4396677" cy="3660140"/>
             <wp:effectExtent l="0" t="0" r="0" b="0"/>
             <wp:docPr id="27" name="Picture 27"/>
@@ -2468,7 +2214,7 @@
                     <pic:cNvPicPr/>
                   </pic:nvPicPr>
                   <pic:blipFill>
-                    <a:blip r:embed="rId18"/>
+                    <a:blip r:embed="rId18" cstate="print"/>
                     <a:stretch>
                       <a:fillRect/>
                     </a:stretch>
@@ -2521,14 +2267,9 @@
     </w:p>
     <w:p>
       <w:pPr>
-        <w:rPr>
-          <w:b/>
-        </w:rPr>
-      </w:pPr>
-      <w:r>
-        <w:rPr>
-          <w:b/>
-        </w:rPr>
+        <w:pStyle w:val="Heading4"/>
+      </w:pPr>
+      <w:r>
         <w:t>Sampling Frequency</w:t>
       </w:r>
     </w:p>
@@ -2540,16 +2281,6 @@
         <w:t xml:space="preserve">that is analyzed of the EMG. This is known as the Nyquist frequency and it is important to sample the signal a frequency equal to or higher than the Nyquist frequency to avoid aliasing. </w:t>
       </w:r>
     </w:p>
-    <w:p/>
-    <w:p>
-      <w:pPr>
-        <w:pStyle w:val="Default"/>
-        <w:rPr>
-          <w:sz w:val="23"/>
-          <w:szCs w:val="23"/>
-        </w:rPr>
-      </w:pPr>
-    </w:p>
     <w:p>
       <w:pPr>
         <w:pStyle w:val="Heading2"/>
@@ -2587,9 +2318,10 @@
       <w:r>
         <w:rPr>
           <w:noProof/>
+          <w:lang w:eastAsia="en-US"/>
         </w:rPr>
         <w:drawing>
-          <wp:inline distT="0" distB="0" distL="0" distR="0" wp14:anchorId="3BC24E5C" wp14:editId="2CADAF83">
+          <wp:inline distT="0" distB="0" distL="0" distR="0">
             <wp:extent cx="5943600" cy="1641959"/>
             <wp:effectExtent l="0" t="0" r="0" b="9525"/>
             <wp:docPr id="29" name="Picture 29" descr="compareNotch.png"/>
@@ -2606,10 +2338,10 @@
                     </pic:cNvPicPr>
                   </pic:nvPicPr>
                   <pic:blipFill rotWithShape="1">
-                    <a:blip r:embed="rId19">
+                    <a:blip r:embed="rId19" cstate="print">
                       <a:extLst>
                         <a:ext uri="{28A0092B-C50C-407E-A947-70E740481C1C}">
-                          <a14:useLocalDpi xmlns:a14="http://schemas.microsoft.com/office/drawing/2010/main" val="0"/>
+                          <a14:useLocalDpi xmlns="" xmlns:wpc="http://schemas.microsoft.com/office/word/2010/wordprocessingCanvas" xmlns:mo="http://schemas.microsoft.com/office/mac/office/2008/main" xmlns:mc="http://schemas.openxmlformats.org/markup-compatibility/2006" xmlns:mv="urn:schemas-microsoft-com:mac:vml" xmlns:o="urn:schemas-microsoft-com:office:office" xmlns:v="urn:schemas-microsoft-com:vml" xmlns:wp14="http://schemas.microsoft.com/office/word/2010/wordprocessingDrawing" xmlns:w10="urn:schemas-microsoft-com:office:word" xmlns:w="http://schemas.openxmlformats.org/wordprocessingml/2006/main" xmlns:w14="http://schemas.microsoft.com/office/word/2010/wordml" xmlns:w15="http://schemas.microsoft.com/office/word/2012/wordml" xmlns:wpg="http://schemas.microsoft.com/office/word/2010/wordprocessingGroup" xmlns:wpi="http://schemas.microsoft.com/office/word/2010/wordprocessingInk" xmlns:wps="http://schemas.microsoft.com/office/word/2010/wordprocessingShape" xmlns:a14="http://schemas.microsoft.com/office/drawing/2010/main" val="0"/>
                         </a:ext>
                       </a:extLst>
                     </a:blip>
@@ -2630,7 +2362,7 @@
                     </a:ln>
                     <a:extLst>
                       <a:ext uri="{53640926-AAD7-44D8-BBD7-CCE9431645EC}">
-                        <a14:shadowObscured xmlns:a14="http://schemas.microsoft.com/office/drawing/2010/main"/>
+                        <a14:shadowObscured xmlns="" xmlns:wpc="http://schemas.microsoft.com/office/word/2010/wordprocessingCanvas" xmlns:mo="http://schemas.microsoft.com/office/mac/office/2008/main" xmlns:mc="http://schemas.openxmlformats.org/markup-compatibility/2006" xmlns:mv="urn:schemas-microsoft-com:mac:vml" xmlns:o="urn:schemas-microsoft-com:office:office" xmlns:v="urn:schemas-microsoft-com:vml" xmlns:wp14="http://schemas.microsoft.com/office/word/2010/wordprocessingDrawing" xmlns:w10="urn:schemas-microsoft-com:office:word" xmlns:w="http://schemas.openxmlformats.org/wordprocessingml/2006/main" xmlns:w14="http://schemas.microsoft.com/office/word/2010/wordml" xmlns:w15="http://schemas.microsoft.com/office/word/2012/wordml" xmlns:wpg="http://schemas.microsoft.com/office/word/2010/wordprocessingGroup" xmlns:wpi="http://schemas.microsoft.com/office/word/2010/wordprocessingInk" xmlns:wps="http://schemas.microsoft.com/office/word/2010/wordprocessingShape" xmlns:a14="http://schemas.microsoft.com/office/drawing/2010/main"/>
                       </a:ext>
                     </a:extLst>
                   </pic:spPr>
@@ -2646,6 +2378,7 @@
         <w:pStyle w:val="Caption"/>
       </w:pPr>
       <w:r>
+        <w:lastRenderedPageBreak/>
         <w:t xml:space="preserve">Figure </w:t>
       </w:r>
       <w:fldSimple w:instr=" STYLEREF 1 \s ">
@@ -2678,9 +2411,10 @@
       <w:r>
         <w:rPr>
           <w:noProof/>
+          <w:lang w:eastAsia="en-US"/>
         </w:rPr>
         <w:drawing>
-          <wp:inline distT="0" distB="0" distL="0" distR="0" wp14:anchorId="1EC99EA8" wp14:editId="37D8514C">
+          <wp:inline distT="0" distB="0" distL="0" distR="0">
             <wp:extent cx="5900662" cy="1709744"/>
             <wp:effectExtent l="0" t="0" r="0" b="0"/>
             <wp:docPr id="30" name="Picture 30" descr="compareNotch.png"/>
@@ -2697,10 +2431,10 @@
                     </pic:cNvPicPr>
                   </pic:nvPicPr>
                   <pic:blipFill rotWithShape="1">
-                    <a:blip r:embed="rId19">
+                    <a:blip r:embed="rId19" cstate="print">
                       <a:extLst>
                         <a:ext uri="{28A0092B-C50C-407E-A947-70E740481C1C}">
-                          <a14:useLocalDpi xmlns:a14="http://schemas.microsoft.com/office/drawing/2010/main" val="0"/>
+                          <a14:useLocalDpi xmlns="" xmlns:wpc="http://schemas.microsoft.com/office/word/2010/wordprocessingCanvas" xmlns:mo="http://schemas.microsoft.com/office/mac/office/2008/main" xmlns:mc="http://schemas.openxmlformats.org/markup-compatibility/2006" xmlns:mv="urn:schemas-microsoft-com:mac:vml" xmlns:o="urn:schemas-microsoft-com:office:office" xmlns:v="urn:schemas-microsoft-com:vml" xmlns:wp14="http://schemas.microsoft.com/office/word/2010/wordprocessingDrawing" xmlns:w10="urn:schemas-microsoft-com:office:word" xmlns:w="http://schemas.openxmlformats.org/wordprocessingml/2006/main" xmlns:w14="http://schemas.microsoft.com/office/word/2010/wordml" xmlns:w15="http://schemas.microsoft.com/office/word/2012/wordml" xmlns:wpg="http://schemas.microsoft.com/office/word/2010/wordprocessingGroup" xmlns:wpi="http://schemas.microsoft.com/office/word/2010/wordprocessingInk" xmlns:wps="http://schemas.microsoft.com/office/word/2010/wordprocessingShape" xmlns:a14="http://schemas.microsoft.com/office/drawing/2010/main" val="0"/>
                         </a:ext>
                       </a:extLst>
                     </a:blip>
@@ -2721,7 +2455,7 @@
                     </a:ln>
                     <a:extLst>
                       <a:ext uri="{53640926-AAD7-44D8-BBD7-CCE9431645EC}">
-                        <a14:shadowObscured xmlns:a14="http://schemas.microsoft.com/office/drawing/2010/main"/>
+                        <a14:shadowObscured xmlns="" xmlns:wpc="http://schemas.microsoft.com/office/word/2010/wordprocessingCanvas" xmlns:mo="http://schemas.microsoft.com/office/mac/office/2008/main" xmlns:mc="http://schemas.openxmlformats.org/markup-compatibility/2006" xmlns:mv="urn:schemas-microsoft-com:mac:vml" xmlns:o="urn:schemas-microsoft-com:office:office" xmlns:v="urn:schemas-microsoft-com:vml" xmlns:wp14="http://schemas.microsoft.com/office/word/2010/wordprocessingDrawing" xmlns:w10="urn:schemas-microsoft-com:office:word" xmlns:w="http://schemas.openxmlformats.org/wordprocessingml/2006/main" xmlns:w14="http://schemas.microsoft.com/office/word/2010/wordml" xmlns:w15="http://schemas.microsoft.com/office/word/2012/wordml" xmlns:wpg="http://schemas.microsoft.com/office/word/2010/wordprocessingGroup" xmlns:wpi="http://schemas.microsoft.com/office/word/2010/wordprocessingInk" xmlns:wps="http://schemas.microsoft.com/office/word/2010/wordprocessingShape" xmlns:a14="http://schemas.microsoft.com/office/drawing/2010/main"/>
                       </a:ext>
                     </a:extLst>
                   </pic:spPr>
@@ -2768,7 +2502,6 @@
         <w:t xml:space="preserve"> filtered away</w:t>
       </w:r>
     </w:p>
-    <w:p/>
     <w:p>
       <w:pPr>
         <w:pStyle w:val="Heading3"/>
@@ -2797,14 +2530,7 @@
         <w:t xml:space="preserve"> </w:t>
       </w:r>
       <w:r>
-        <w:t xml:space="preserve">A spectrogram that </w:t>
-      </w:r>
-      <w:r>
-        <w:lastRenderedPageBreak/>
-        <w:t>has high resolution in the frequency domain is called</w:t>
-      </w:r>
-      <w:r>
-        <w:t xml:space="preserve"> a narrow band spectrogram</w:t>
+        <w:t>A spectrogram that has high resolution in the frequency domain is called a narrow band spectrogram</w:t>
       </w:r>
       <w:r>
         <w:t xml:space="preserve">. </w:t>
@@ -2840,17 +2566,15 @@
       </w:r>
     </w:p>
     <w:p>
-      <w:pPr>
-        <w:pStyle w:val="NoSpacing"/>
-      </w:pPr>
       <w:r>
         <w:rPr>
           <w:noProof/>
+          <w:lang w:eastAsia="en-US"/>
         </w:rPr>
         <w:drawing>
-          <wp:inline distT="0" distB="0" distL="0" distR="0" wp14:anchorId="0373E58E" wp14:editId="1A43CE3D">
-            <wp:extent cx="5943600" cy="3572510"/>
-            <wp:effectExtent l="0" t="0" r="0" b="8890"/>
+          <wp:inline distT="0" distB="0" distL="0" distR="0">
+            <wp:extent cx="5415148" cy="3254874"/>
+            <wp:effectExtent l="19050" t="0" r="0" b="0"/>
             <wp:docPr id="32" name="Picture 32" descr="../Drawings/spectrogram_wide.png"/>
             <wp:cNvGraphicFramePr>
               <a:graphicFrameLocks xmlns:a="http://schemas.openxmlformats.org/drawingml/2006/main" noChangeAspect="1"/>
@@ -2865,10 +2589,10 @@
                     </pic:cNvPicPr>
                   </pic:nvPicPr>
                   <pic:blipFill>
-                    <a:blip r:embed="rId20">
+                    <a:blip r:embed="rId20" cstate="print">
                       <a:extLst>
                         <a:ext uri="{28A0092B-C50C-407E-A947-70E740481C1C}">
-                          <a14:useLocalDpi xmlns:a14="http://schemas.microsoft.com/office/drawing/2010/main" val="0"/>
+                          <a14:useLocalDpi xmlns="" xmlns:wpc="http://schemas.microsoft.com/office/word/2010/wordprocessingCanvas" xmlns:mo="http://schemas.microsoft.com/office/mac/office/2008/main" xmlns:mc="http://schemas.openxmlformats.org/markup-compatibility/2006" xmlns:mv="urn:schemas-microsoft-com:mac:vml" xmlns:o="urn:schemas-microsoft-com:office:office" xmlns:v="urn:schemas-microsoft-com:vml" xmlns:wp14="http://schemas.microsoft.com/office/word/2010/wordprocessingDrawing" xmlns:w10="urn:schemas-microsoft-com:office:word" xmlns:w="http://schemas.openxmlformats.org/wordprocessingml/2006/main" xmlns:w14="http://schemas.microsoft.com/office/word/2010/wordml" xmlns:w15="http://schemas.microsoft.com/office/word/2012/wordml" xmlns:wpg="http://schemas.microsoft.com/office/word/2010/wordprocessingGroup" xmlns:wpi="http://schemas.microsoft.com/office/word/2010/wordprocessingInk" xmlns:wps="http://schemas.microsoft.com/office/word/2010/wordprocessingShape" xmlns:a14="http://schemas.microsoft.com/office/drawing/2010/main" val="0"/>
                         </a:ext>
                       </a:extLst>
                     </a:blip>
@@ -2880,7 +2604,7 @@
                   <pic:spPr bwMode="auto">
                     <a:xfrm>
                       <a:off x="0" y="0"/>
-                      <a:ext cx="5943600" cy="3572510"/>
+                      <a:ext cx="5409743" cy="3251625"/>
                     </a:xfrm>
                     <a:prstGeom prst="rect">
                       <a:avLst/>
@@ -2927,6 +2651,63 @@
       <w:bookmarkEnd w:id="2"/>
       <w:r>
         <w:t xml:space="preserve"> 100ms window size spectrogram</w:t>
+      </w:r>
+    </w:p>
+    <w:p>
+      <w:pPr>
+        <w:jc w:val="center"/>
+      </w:pPr>
+      <w:r>
+        <w:rPr>
+          <w:noProof/>
+          <w:lang w:eastAsia="en-US"/>
+        </w:rPr>
+        <w:lastRenderedPageBreak/>
+        <w:drawing>
+          <wp:inline distT="0" distB="0" distL="0" distR="0">
+            <wp:extent cx="3982934" cy="3686817"/>
+            <wp:effectExtent l="19050" t="0" r="0" b="0"/>
+            <wp:docPr id="12" name="Picture 4"/>
+            <wp:cNvGraphicFramePr>
+              <a:graphicFrameLocks xmlns:a="http://schemas.openxmlformats.org/drawingml/2006/main" noChangeAspect="1"/>
+            </wp:cNvGraphicFramePr>
+            <a:graphic xmlns:a="http://schemas.openxmlformats.org/drawingml/2006/main">
+              <a:graphicData uri="http://schemas.openxmlformats.org/drawingml/2006/picture">
+                <pic:pic xmlns:pic="http://schemas.openxmlformats.org/drawingml/2006/picture">
+                  <pic:nvPicPr>
+                    <pic:cNvPr id="0" name="Picture 4"/>
+                    <pic:cNvPicPr>
+                      <a:picLocks noChangeAspect="1" noChangeArrowheads="1"/>
+                    </pic:cNvPicPr>
+                  </pic:nvPicPr>
+                  <pic:blipFill>
+                    <a:blip r:embed="rId21" cstate="print"/>
+                    <a:srcRect/>
+                    <a:stretch>
+                      <a:fillRect/>
+                    </a:stretch>
+                  </pic:blipFill>
+                  <pic:spPr bwMode="auto">
+                    <a:xfrm>
+                      <a:off x="0" y="0"/>
+                      <a:ext cx="3988142" cy="3691638"/>
+                    </a:xfrm>
+                    <a:prstGeom prst="rect">
+                      <a:avLst/>
+                    </a:prstGeom>
+                    <a:noFill/>
+                    <a:ln w="9525">
+                      <a:noFill/>
+                      <a:miter lim="800000"/>
+                      <a:headEnd/>
+                      <a:tailEnd/>
+                    </a:ln>
+                  </pic:spPr>
+                </pic:pic>
+              </a:graphicData>
+            </a:graphic>
+          </wp:inline>
+        </w:drawing>
       </w:r>
     </w:p>
     <w:p>
@@ -2981,11 +2762,10 @@
       <w:r>
         <w:rPr>
           <w:noProof/>
-          <w:lang w:eastAsia="zh-CN"/>
         </w:rPr>
         <w:lastRenderedPageBreak/>
         <w:drawing>
-          <wp:inline distT="0" distB="0" distL="0" distR="0" wp14:anchorId="2CBF41DC" wp14:editId="404E4EFE">
+          <wp:inline distT="0" distB="0" distL="0" distR="0">
             <wp:extent cx="5497195" cy="3923665"/>
             <wp:effectExtent l="0" t="0" r="0" b="0"/>
             <wp:docPr id="34" name="Picture 34" descr="../Drawings/spectrogram_narrow.png"/>
@@ -3002,10 +2782,10 @@
                     </pic:cNvPicPr>
                   </pic:nvPicPr>
                   <pic:blipFill>
-                    <a:blip r:embed="rId21">
+                    <a:blip r:embed="rId22" cstate="print">
                       <a:extLst>
                         <a:ext uri="{28A0092B-C50C-407E-A947-70E740481C1C}">
-                          <a14:useLocalDpi xmlns:a14="http://schemas.microsoft.com/office/drawing/2010/main" val="0"/>
+                          <a14:useLocalDpi xmlns="" xmlns:wpc="http://schemas.microsoft.com/office/word/2010/wordprocessingCanvas" xmlns:mo="http://schemas.microsoft.com/office/mac/office/2008/main" xmlns:mc="http://schemas.openxmlformats.org/markup-compatibility/2006" xmlns:mv="urn:schemas-microsoft-com:mac:vml" xmlns:o="urn:schemas-microsoft-com:office:office" xmlns:v="urn:schemas-microsoft-com:vml" xmlns:wp14="http://schemas.microsoft.com/office/word/2010/wordprocessingDrawing" xmlns:w10="urn:schemas-microsoft-com:office:word" xmlns:w="http://schemas.openxmlformats.org/wordprocessingml/2006/main" xmlns:w14="http://schemas.microsoft.com/office/word/2010/wordml" xmlns:w15="http://schemas.microsoft.com/office/word/2012/wordml" xmlns:wpg="http://schemas.microsoft.com/office/word/2010/wordprocessingGroup" xmlns:wpi="http://schemas.microsoft.com/office/word/2010/wordprocessingInk" xmlns:wps="http://schemas.microsoft.com/office/word/2010/wordprocessingShape" xmlns:a14="http://schemas.microsoft.com/office/drawing/2010/main" val="0"/>
                         </a:ext>
                       </a:extLst>
                     </a:blip>
@@ -3067,100 +2847,19 @@
       </w:r>
     </w:p>
     <w:p>
-      <w:r>
-        <w:t xml:space="preserve">A spectrogram was used to analyze the signal. </w:t>
-      </w:r>
-      <w:r>
-        <w:t>In the following figure, a wide band spectrogram is used.</w:t>
-      </w:r>
-      <w:r>
-        <w:t xml:space="preserve"> A 100ms window in time domain (10Hz) with </w:t>
-      </w:r>
-      <w:proofErr w:type="gramStart"/>
-      <w:r>
-        <w:t>a</w:t>
-      </w:r>
-      <w:proofErr w:type="gramEnd"/>
-      <w:r>
-        <w:t xml:space="preserve"> 80ms overlap was used.</w:t>
-      </w:r>
-      <w:r>
-        <w:t xml:space="preserve"> The formants are obvious and appear as dark red lines in the 3d plane. These formants correspond to the 50Hz power line interference and its harmonics. The color of the 3d spectrogram plane changes from dark red to yellow from 0 to 500Hz, signifying that the magnitude of signal’s power falls as frequency increases. Low frequency signals are more dominant than the high frequency ones. Power line harmonics become weaker as frequency increases as well. </w:t>
-      </w:r>
-    </w:p>
-    <w:p>
-      <w:r>
-        <w:t xml:space="preserve">At the beginning, the frequencies are spread across a wide range from 0 to 500Hz. As time went by, we see the magnitude of the signal increase for the low frequency components while the magnitude of the </w:t>
-      </w:r>
-      <w:r>
-        <w:t xml:space="preserve">high frequency </w:t>
-      </w:r>
-      <w:r>
-        <w:t xml:space="preserve">signal </w:t>
-      </w:r>
-      <w:r>
-        <w:t xml:space="preserve">decreases. This distribution indicates a spectral compression because the frequency spread is less as time increases and the low frequency signals increase in magnitude. </w:t>
-      </w:r>
-    </w:p>
-    <w:p/>
-    <w:p>
-      <w:pPr>
-        <w:rPr>
-          <w:sz w:val="23"/>
-          <w:szCs w:val="23"/>
-        </w:rPr>
-      </w:pPr>
-    </w:p>
-    <w:p>
-      <w:pPr>
-        <w:pStyle w:val="Caption"/>
-        <w:rPr>
-          <w:sz w:val="23"/>
-          <w:szCs w:val="23"/>
-        </w:rPr>
-      </w:pPr>
-    </w:p>
-    <w:p>
-      <w:r>
-        <w:t>A</w:t>
-      </w:r>
-      <w:r>
-        <w:t xml:space="preserve"> 3d plotting of the signal</w:t>
-      </w:r>
-      <w:r>
-        <w:t xml:space="preserve"> </w:t>
-      </w:r>
-      <w:r>
-        <w:t xml:space="preserve">was done </w:t>
-      </w:r>
-      <w:r>
-        <w:t>to view the signal’s magnitude value (not in dB)</w:t>
-      </w:r>
-      <w:r>
-        <w:t xml:space="preserve">. The results are similar, in that the signal’s power is greatest at low frequencies. </w:t>
-      </w:r>
-      <w:r>
-        <w:t xml:space="preserve">It also indicates that over time, the amplitude of the signal increases. </w:t>
-      </w:r>
-      <w:r>
-        <w:t>Over the span of two minutes, repeated contractions of the muscle were performed, which would result in muscle fatigue. The results show that the amplitude of the EMG increases with muscle fatigue.</w:t>
-      </w:r>
-    </w:p>
-    <w:p>
-      <w:pPr>
-        <w:pStyle w:val="Default"/>
-        <w:keepNext/>
+      <w:pPr>
         <w:jc w:val="center"/>
       </w:pPr>
       <w:r>
         <w:rPr>
           <w:noProof/>
+          <w:lang w:eastAsia="en-US"/>
         </w:rPr>
         <w:drawing>
-          <wp:inline distT="0" distB="0" distL="0" distR="0" wp14:anchorId="3F608265" wp14:editId="7686B9C3">
-            <wp:extent cx="4543691" cy="4052572"/>
-            <wp:effectExtent l="0" t="0" r="3175" b="11430"/>
-            <wp:docPr id="18" name="Picture 18" descr="../Drawings/surf.png"/>
+          <wp:inline distT="0" distB="0" distL="0" distR="0">
+            <wp:extent cx="3898572" cy="3289465"/>
+            <wp:effectExtent l="19050" t="0" r="6678" b="0"/>
+            <wp:docPr id="11" name="Picture 1"/>
             <wp:cNvGraphicFramePr>
               <a:graphicFrameLocks xmlns:a="http://schemas.openxmlformats.org/drawingml/2006/main" noChangeAspect="1"/>
             </wp:cNvGraphicFramePr>
@@ -3168,19 +2867,13 @@
               <a:graphicData uri="http://schemas.openxmlformats.org/drawingml/2006/picture">
                 <pic:pic xmlns:pic="http://schemas.openxmlformats.org/drawingml/2006/picture">
                   <pic:nvPicPr>
-                    <pic:cNvPr id="0" name="Picture 1" descr="../Drawings/surf.png"/>
+                    <pic:cNvPr id="0" name="Picture 1"/>
                     <pic:cNvPicPr>
                       <a:picLocks noChangeAspect="1" noChangeArrowheads="1"/>
                     </pic:cNvPicPr>
                   </pic:nvPicPr>
                   <pic:blipFill>
-                    <a:blip r:embed="rId22">
-                      <a:extLst>
-                        <a:ext uri="{28A0092B-C50C-407E-A947-70E740481C1C}">
-                          <a14:useLocalDpi xmlns:a14="http://schemas.microsoft.com/office/drawing/2010/main" val="0"/>
-                        </a:ext>
-                      </a:extLst>
-                    </a:blip>
+                    <a:blip r:embed="rId23" cstate="print"/>
                     <a:srcRect/>
                     <a:stretch>
                       <a:fillRect/>
@@ -3189,14 +2882,17 @@
                   <pic:spPr bwMode="auto">
                     <a:xfrm>
                       <a:off x="0" y="0"/>
-                      <a:ext cx="4566933" cy="4073302"/>
+                      <a:ext cx="3901368" cy="3291824"/>
                     </a:xfrm>
                     <a:prstGeom prst="rect">
                       <a:avLst/>
                     </a:prstGeom>
                     <a:noFill/>
-                    <a:ln>
+                    <a:ln w="9525">
                       <a:noFill/>
+                      <a:miter lim="800000"/>
+                      <a:headEnd/>
+                      <a:tailEnd/>
                     </a:ln>
                   </pic:spPr>
                 </pic:pic>
@@ -3208,40 +2904,43 @@
     </w:p>
     <w:p>
       <w:pPr>
-        <w:pStyle w:val="Caption"/>
-      </w:pPr>
-      <w:bookmarkStart w:id="4" w:name="_Ref479415832"/>
-      <w:r>
-        <w:t xml:space="preserve">Figure </w:t>
-      </w:r>
-      <w:fldSimple w:instr=" STYLEREF 1 \s ">
-        <w:r>
-          <w:rPr>
-            <w:noProof/>
-          </w:rPr>
-          <w:t>4</w:t>
-        </w:r>
-      </w:fldSimple>
-      <w:r>
-        <w:noBreakHyphen/>
-      </w:r>
-      <w:fldSimple w:instr=" SEQ Figure \* ARABIC \s 1 ">
-        <w:r>
-          <w:rPr>
-            <w:noProof/>
-          </w:rPr>
-          <w:t>8</w:t>
-        </w:r>
-      </w:fldSimple>
-      <w:bookmarkEnd w:id="4"/>
-      <w:r>
-        <w:t xml:space="preserve"> Spectrogram of dynamic signal</w:t>
+        <w:jc w:val="center"/>
+      </w:pPr>
+      <w:r>
+        <w:t xml:space="preserve">A spectrogram was used to analyze the signal. </w:t>
+      </w:r>
+      <w:r>
+        <w:t>In the following figure, a wide band spectrogram is used.</w:t>
+      </w:r>
+      <w:r>
+        <w:t xml:space="preserve"> A 100ms window in time domain (10Hz) with a 80ms overlap was used.</w:t>
+      </w:r>
+      <w:r>
+        <w:t xml:space="preserve"> The formants are obvious and appear as dark red lines in the 3d plane. These formants correspond to the 50Hz </w:t>
+      </w:r>
+      <w:r>
+        <w:lastRenderedPageBreak/>
+        <w:t>power line interference and its harmonics. The color of the 3d spectrogram plane changes from dark red to yellow from 0 to 500Hz, signifying that the magnitude of signal’s power falls as frequency increases. Low frequency signals are more dominant than the high frequency ones. Power line harmonics become weaker as frequency increases as well.</w:t>
+      </w:r>
+    </w:p>
+    <w:p>
+      <w:r>
+        <w:t xml:space="preserve">At the beginning, the frequencies are spread across a wide range from 0 to 500Hz. As time went by, we see the magnitude of the signal increase for the low frequency components while the magnitude of the </w:t>
+      </w:r>
+      <w:r>
+        <w:t xml:space="preserve">high frequency </w:t>
+      </w:r>
+      <w:r>
+        <w:t xml:space="preserve">signal </w:t>
+      </w:r>
+      <w:r>
+        <w:t xml:space="preserve">decreases. This distribution indicates a spectral compression because the frequency spread is less as time increases and the low frequency signals increase in magnitude. </w:t>
       </w:r>
     </w:p>
     <w:p/>
     <w:p>
       <w:pPr>
-        <w:spacing w:after="200" w:line="276" w:lineRule="auto"/>
+        <w:spacing w:after="200"/>
         <w:rPr>
           <w:color w:val="000000"/>
           <w:sz w:val="23"/>
@@ -3283,10 +2982,7 @@
         <w:t>The muscle fatigue is considered the incapacity to maintain the desirable level of force performing a specific task</w:t>
       </w:r>
       <w:r>
-        <w:t>. This can be studied using the EMG signal, but several steps must first be taken to pre-process the signal before meaningful analysis can be done.</w:t>
-      </w:r>
-      <w:r>
-        <w:t xml:space="preserve"> As elaborated on in this report, the signal must first be de-noised.</w:t>
+        <w:t>. This can be studied using the EMG signal, but several steps must first be taken to pre-process the signal before meaningful analysis can be done. As elaborated on in this report, the signal must first be de-noised.</w:t>
       </w:r>
     </w:p>
     <w:p>
@@ -3424,19 +3120,7 @@
         <w:rPr>
           <w:lang w:eastAsia="en-US"/>
         </w:rPr>
-        <w:t>EMG</w:t>
-      </w:r>
-      <w:r>
-        <w:rPr>
-          <w:lang w:eastAsia="en-US"/>
-        </w:rPr>
-        <w:t xml:space="preserve"> analysis can provide information as to the relative amount of muscular activity an exercise requires, as well as the optimal positioning for the exercise</w:t>
-      </w:r>
-      <w:r>
-        <w:rPr>
-          <w:lang w:eastAsia="en-US"/>
-        </w:rPr>
-        <w:t>.</w:t>
+        <w:t>EMG analysis can provide information as to the relative amount of muscular activity an exercise requires, as well as the optimal positioning for the exercise.</w:t>
       </w:r>
     </w:p>
     <w:p>
@@ -3469,7 +3153,6 @@
         <w:t xml:space="preserve"> </w:t>
       </w:r>
       <w:r>
-        <w:lastRenderedPageBreak/>
         <w:t xml:space="preserve">body dimension must be considered. A study by </w:t>
       </w:r>
       <w:sdt>
@@ -3562,7 +3245,14 @@
         <w:rPr>
           <w:color w:val="000000"/>
         </w:rPr>
-        <w:t xml:space="preserve">Fatigue tests can be performed on children, using EMG techniques to study their muscular activity to study the development of muscle development in children. </w:t>
+        <w:t xml:space="preserve">Fatigue </w:t>
+      </w:r>
+      <w:r>
+        <w:rPr>
+          <w:color w:val="000000"/>
+        </w:rPr>
+        <w:lastRenderedPageBreak/>
+        <w:t xml:space="preserve">tests can be performed on children, using EMG techniques to study their muscular activity to study the development of muscle development in children. </w:t>
       </w:r>
     </w:p>
     <w:p>
@@ -3592,7 +3282,7 @@
 </file>
 
 <file path=word/numbering.xml><?xml version="1.0" encoding="utf-8"?>
-<w:numbering xmlns:wpc="http://schemas.microsoft.com/office/word/2010/wordprocessingCanvas" xmlns:mo="http://schemas.microsoft.com/office/mac/office/2008/main" xmlns:mc="http://schemas.openxmlformats.org/markup-compatibility/2006" xmlns:mv="urn:schemas-microsoft-com:mac:vml" xmlns:o="urn:schemas-microsoft-com:office:office" xmlns:r="http://schemas.openxmlformats.org/officeDocument/2006/relationships" xmlns:m="http://schemas.openxmlformats.org/officeDocument/2006/math" xmlns:v="urn:schemas-microsoft-com:vml" xmlns:wp14="http://schemas.microsoft.com/office/word/2010/wordprocessingDrawing" xmlns:wp="http://schemas.openxmlformats.org/drawingml/2006/wordprocessingDrawing" xmlns:w10="urn:schemas-microsoft-com:office:word" xmlns:w="http://schemas.openxmlformats.org/wordprocessingml/2006/main" xmlns:w14="http://schemas.microsoft.com/office/word/2010/wordml" xmlns:w15="http://schemas.microsoft.com/office/word/2012/wordml" xmlns:wpg="http://schemas.microsoft.com/office/word/2010/wordprocessingGroup" xmlns:wpi="http://schemas.microsoft.com/office/word/2010/wordprocessingInk" xmlns:wne="http://schemas.microsoft.com/office/word/2006/wordml" xmlns:wps="http://schemas.microsoft.com/office/word/2010/wordprocessingShape" mc:Ignorable="w14 w15 wp14">
+<w:numbering xmlns:ve="http://schemas.openxmlformats.org/markup-compatibility/2006" xmlns:o="urn:schemas-microsoft-com:office:office" xmlns:r="http://schemas.openxmlformats.org/officeDocument/2006/relationships" xmlns:m="http://schemas.openxmlformats.org/officeDocument/2006/math" xmlns:v="urn:schemas-microsoft-com:vml" xmlns:wp="http://schemas.openxmlformats.org/drawingml/2006/wordprocessingDrawing" xmlns:w10="urn:schemas-microsoft-com:office:word" xmlns:w="http://schemas.openxmlformats.org/wordprocessingml/2006/main" xmlns:wne="http://schemas.microsoft.com/office/word/2006/wordml">
   <w:abstractNum w:abstractNumId="0">
     <w:nsid w:val="0152484C"/>
     <w:multiLevelType w:val="hybridMultilevel"/>
@@ -3798,16 +3488,15 @@
   <w:abstractNum w:abstractNumId="2">
     <w:nsid w:val="6A005264"/>
     <w:multiLevelType w:val="multilevel"/>
-    <w:tmpl w:val="0096DF74"/>
+    <w:tmpl w:val="04090025"/>
     <w:lvl w:ilvl="0">
       <w:start w:val="1"/>
       <w:numFmt w:val="decimal"/>
       <w:pStyle w:val="Heading1"/>
-      <w:suff w:val="space"/>
-      <w:lvlText w:val="Chapter %1     "/>
+      <w:lvlText w:val="%1"/>
       <w:lvlJc w:val="left"/>
       <w:pPr>
-        <w:ind w:left="0" w:firstLine="0"/>
+        <w:ind w:left="432" w:hanging="432"/>
       </w:pPr>
       <w:rPr>
         <w:rFonts w:hint="default"/>
@@ -3817,11 +3506,10 @@
       <w:start w:val="1"/>
       <w:numFmt w:val="decimal"/>
       <w:pStyle w:val="Heading2"/>
-      <w:suff w:val="nothing"/>
-      <w:lvlText w:val="%1.%2     "/>
+      <w:lvlText w:val="%1.%2"/>
       <w:lvlJc w:val="left"/>
       <w:pPr>
-        <w:ind w:left="0" w:firstLine="0"/>
+        <w:ind w:left="576" w:hanging="576"/>
       </w:pPr>
       <w:rPr>
         <w:rFonts w:hint="default"/>
@@ -3831,11 +3519,10 @@
       <w:start w:val="1"/>
       <w:numFmt w:val="decimal"/>
       <w:pStyle w:val="Heading3"/>
-      <w:suff w:val="nothing"/>
-      <w:lvlText w:val="%1.%2.%3  "/>
+      <w:lvlText w:val="%1.%2.%3"/>
       <w:lvlJc w:val="left"/>
       <w:pPr>
-        <w:ind w:left="0" w:firstLine="0"/>
+        <w:ind w:left="720" w:hanging="720"/>
       </w:pPr>
       <w:rPr>
         <w:rFonts w:hint="default"/>
@@ -3843,13 +3530,12 @@
     </w:lvl>
     <w:lvl w:ilvl="3">
       <w:start w:val="1"/>
-      <w:numFmt w:val="none"/>
+      <w:numFmt w:val="decimal"/>
       <w:pStyle w:val="Heading4"/>
-      <w:suff w:val="nothing"/>
-      <w:lvlText w:val=""/>
+      <w:lvlText w:val="%1.%2.%3.%4"/>
       <w:lvlJc w:val="left"/>
       <w:pPr>
-        <w:ind w:left="0" w:firstLine="0"/>
+        <w:ind w:left="864" w:hanging="864"/>
       </w:pPr>
       <w:rPr>
         <w:rFonts w:hint="default"/>
@@ -3857,13 +3543,12 @@
     </w:lvl>
     <w:lvl w:ilvl="4">
       <w:start w:val="1"/>
-      <w:numFmt w:val="none"/>
+      <w:numFmt w:val="decimal"/>
       <w:pStyle w:val="Heading5"/>
-      <w:suff w:val="nothing"/>
-      <w:lvlText w:val=""/>
+      <w:lvlText w:val="%1.%2.%3.%4.%5"/>
       <w:lvlJc w:val="left"/>
       <w:pPr>
-        <w:ind w:left="0" w:firstLine="0"/>
+        <w:ind w:left="1008" w:hanging="1008"/>
       </w:pPr>
       <w:rPr>
         <w:rFonts w:hint="default"/>
@@ -3871,13 +3556,12 @@
     </w:lvl>
     <w:lvl w:ilvl="5">
       <w:start w:val="1"/>
-      <w:numFmt w:val="none"/>
+      <w:numFmt w:val="decimal"/>
       <w:pStyle w:val="Heading6"/>
-      <w:suff w:val="nothing"/>
-      <w:lvlText w:val=""/>
+      <w:lvlText w:val="%1.%2.%3.%4.%5.%6"/>
       <w:lvlJc w:val="left"/>
       <w:pPr>
-        <w:ind w:left="0" w:firstLine="0"/>
+        <w:ind w:left="1152" w:hanging="1152"/>
       </w:pPr>
       <w:rPr>
         <w:rFonts w:hint="default"/>
@@ -3885,13 +3569,12 @@
     </w:lvl>
     <w:lvl w:ilvl="6">
       <w:start w:val="1"/>
-      <w:numFmt w:val="none"/>
+      <w:numFmt w:val="decimal"/>
       <w:pStyle w:val="Heading7"/>
-      <w:suff w:val="nothing"/>
-      <w:lvlText w:val=""/>
+      <w:lvlText w:val="%1.%2.%3.%4.%5.%6.%7"/>
       <w:lvlJc w:val="left"/>
       <w:pPr>
-        <w:ind w:left="0" w:firstLine="0"/>
+        <w:ind w:left="1296" w:hanging="1296"/>
       </w:pPr>
       <w:rPr>
         <w:rFonts w:hint="default"/>
@@ -3899,13 +3582,12 @@
     </w:lvl>
     <w:lvl w:ilvl="7">
       <w:start w:val="1"/>
-      <w:numFmt w:val="none"/>
+      <w:numFmt w:val="decimal"/>
       <w:pStyle w:val="Heading8"/>
-      <w:suff w:val="nothing"/>
-      <w:lvlText w:val=""/>
+      <w:lvlText w:val="%1.%2.%3.%4.%5.%6.%7.%8"/>
       <w:lvlJc w:val="left"/>
       <w:pPr>
-        <w:ind w:left="0" w:firstLine="0"/>
+        <w:ind w:left="1440" w:hanging="1440"/>
       </w:pPr>
       <w:rPr>
         <w:rFonts w:hint="default"/>
@@ -3913,13 +3595,12 @@
     </w:lvl>
     <w:lvl w:ilvl="8">
       <w:start w:val="1"/>
-      <w:numFmt w:val="none"/>
+      <w:numFmt w:val="decimal"/>
       <w:pStyle w:val="Heading9"/>
-      <w:suff w:val="nothing"/>
-      <w:lvlText w:val=""/>
+      <w:lvlText w:val="%1.%2.%3.%4.%5.%6.%7.%8.%9"/>
       <w:lvlJc w:val="left"/>
       <w:pPr>
-        <w:ind w:left="0" w:firstLine="0"/>
+        <w:ind w:left="1584" w:hanging="1584"/>
       </w:pPr>
       <w:rPr>
         <w:rFonts w:hint="default"/>
@@ -4002,7 +3683,7 @@
 </file>
 
 <file path=word/styles.xml><?xml version="1.0" encoding="utf-8"?>
-<w:styles xmlns:mc="http://schemas.openxmlformats.org/markup-compatibility/2006" xmlns:r="http://schemas.openxmlformats.org/officeDocument/2006/relationships" xmlns:w="http://schemas.openxmlformats.org/wordprocessingml/2006/main" xmlns:w14="http://schemas.microsoft.com/office/word/2010/wordml" xmlns:w15="http://schemas.microsoft.com/office/word/2012/wordml" mc:Ignorable="w14 w15">
+<w:styles xmlns:r="http://schemas.openxmlformats.org/officeDocument/2006/relationships" xmlns:w="http://schemas.openxmlformats.org/wordprocessingml/2006/main">
   <w:docDefaults>
     <w:rPrDefault>
       <w:rPr>
@@ -4018,396 +3699,151 @@
       </w:pPr>
     </w:pPrDefault>
   </w:docDefaults>
-  <w:latentStyles w:defLockedState="0" w:defUIPriority="99" w:defSemiHidden="0" w:defUnhideWhenUsed="0" w:defQFormat="0" w:count="382">
-    <w:lsdException w:name="Normal" w:uiPriority="0" w:qFormat="1"/>
-    <w:lsdException w:name="heading 1" w:uiPriority="9" w:qFormat="1"/>
-    <w:lsdException w:name="heading 2" w:semiHidden="1" w:uiPriority="9" w:unhideWhenUsed="1" w:qFormat="1"/>
-    <w:lsdException w:name="heading 3" w:semiHidden="1" w:uiPriority="9" w:unhideWhenUsed="1" w:qFormat="1"/>
-    <w:lsdException w:name="heading 4" w:semiHidden="1" w:uiPriority="9" w:unhideWhenUsed="1" w:qFormat="1"/>
-    <w:lsdException w:name="heading 5" w:semiHidden="1" w:uiPriority="9" w:unhideWhenUsed="1" w:qFormat="1"/>
-    <w:lsdException w:name="heading 6" w:semiHidden="1" w:uiPriority="9" w:unhideWhenUsed="1" w:qFormat="1"/>
-    <w:lsdException w:name="heading 7" w:semiHidden="1" w:uiPriority="9" w:unhideWhenUsed="1" w:qFormat="1"/>
-    <w:lsdException w:name="heading 8" w:semiHidden="1" w:uiPriority="9" w:unhideWhenUsed="1" w:qFormat="1"/>
-    <w:lsdException w:name="heading 9" w:semiHidden="1" w:uiPriority="9" w:unhideWhenUsed="1" w:qFormat="1"/>
-    <w:lsdException w:name="index 1" w:semiHidden="1" w:unhideWhenUsed="1"/>
-    <w:lsdException w:name="index 2" w:semiHidden="1" w:unhideWhenUsed="1"/>
-    <w:lsdException w:name="index 3" w:semiHidden="1" w:unhideWhenUsed="1"/>
-    <w:lsdException w:name="index 4" w:semiHidden="1" w:unhideWhenUsed="1"/>
-    <w:lsdException w:name="index 5" w:semiHidden="1" w:unhideWhenUsed="1"/>
-    <w:lsdException w:name="index 6" w:semiHidden="1" w:unhideWhenUsed="1"/>
-    <w:lsdException w:name="index 7" w:semiHidden="1" w:unhideWhenUsed="1"/>
-    <w:lsdException w:name="index 8" w:semiHidden="1" w:unhideWhenUsed="1"/>
-    <w:lsdException w:name="index 9" w:semiHidden="1" w:unhideWhenUsed="1"/>
-    <w:lsdException w:name="toc 1" w:semiHidden="1" w:uiPriority="39" w:unhideWhenUsed="1"/>
-    <w:lsdException w:name="toc 2" w:semiHidden="1" w:uiPriority="39" w:unhideWhenUsed="1"/>
-    <w:lsdException w:name="toc 3" w:semiHidden="1" w:uiPriority="39" w:unhideWhenUsed="1"/>
-    <w:lsdException w:name="toc 4" w:semiHidden="1" w:uiPriority="39" w:unhideWhenUsed="1"/>
-    <w:lsdException w:name="toc 5" w:semiHidden="1" w:uiPriority="39" w:unhideWhenUsed="1"/>
-    <w:lsdException w:name="toc 6" w:semiHidden="1" w:uiPriority="39" w:unhideWhenUsed="1"/>
-    <w:lsdException w:name="toc 7" w:semiHidden="1" w:uiPriority="39" w:unhideWhenUsed="1"/>
-    <w:lsdException w:name="toc 8" w:semiHidden="1" w:uiPriority="39" w:unhideWhenUsed="1"/>
-    <w:lsdException w:name="toc 9" w:semiHidden="1" w:uiPriority="39" w:unhideWhenUsed="1"/>
-    <w:lsdException w:name="Normal Indent" w:semiHidden="1" w:unhideWhenUsed="1"/>
-    <w:lsdException w:name="footnote text" w:semiHidden="1" w:unhideWhenUsed="1"/>
-    <w:lsdException w:name="annotation text" w:semiHidden="1" w:unhideWhenUsed="1"/>
-    <w:lsdException w:name="header" w:semiHidden="1" w:unhideWhenUsed="1"/>
-    <w:lsdException w:name="footer" w:semiHidden="1" w:unhideWhenUsed="1"/>
-    <w:lsdException w:name="index heading" w:semiHidden="1" w:unhideWhenUsed="1"/>
-    <w:lsdException w:name="caption" w:semiHidden="1" w:uiPriority="35" w:unhideWhenUsed="1" w:qFormat="1"/>
-    <w:lsdException w:name="table of figures" w:semiHidden="1" w:unhideWhenUsed="1"/>
-    <w:lsdException w:name="envelope address" w:semiHidden="1" w:unhideWhenUsed="1"/>
-    <w:lsdException w:name="envelope return" w:semiHidden="1" w:unhideWhenUsed="1"/>
-    <w:lsdException w:name="footnote reference" w:semiHidden="1" w:unhideWhenUsed="1"/>
-    <w:lsdException w:name="annotation reference" w:semiHidden="1" w:unhideWhenUsed="1"/>
-    <w:lsdException w:name="line number" w:semiHidden="1" w:unhideWhenUsed="1"/>
-    <w:lsdException w:name="page number" w:semiHidden="1" w:unhideWhenUsed="1"/>
-    <w:lsdException w:name="endnote reference" w:semiHidden="1" w:unhideWhenUsed="1"/>
-    <w:lsdException w:name="endnote text" w:semiHidden="1" w:unhideWhenUsed="1"/>
-    <w:lsdException w:name="table of authorities" w:semiHidden="1" w:unhideWhenUsed="1"/>
-    <w:lsdException w:name="macro" w:semiHidden="1" w:unhideWhenUsed="1"/>
-    <w:lsdException w:name="toa heading" w:semiHidden="1" w:unhideWhenUsed="1"/>
-    <w:lsdException w:name="List" w:semiHidden="1" w:unhideWhenUsed="1"/>
-    <w:lsdException w:name="List Bullet" w:semiHidden="1" w:unhideWhenUsed="1"/>
-    <w:lsdException w:name="List Number" w:semiHidden="1" w:unhideWhenUsed="1"/>
-    <w:lsdException w:name="List 2" w:semiHidden="1" w:unhideWhenUsed="1"/>
-    <w:lsdException w:name="List 3" w:semiHidden="1" w:unhideWhenUsed="1"/>
-    <w:lsdException w:name="List 4" w:semiHidden="1" w:unhideWhenUsed="1"/>
-    <w:lsdException w:name="List 5" w:semiHidden="1" w:unhideWhenUsed="1"/>
-    <w:lsdException w:name="List Bullet 2" w:semiHidden="1" w:unhideWhenUsed="1"/>
-    <w:lsdException w:name="List Bullet 3" w:semiHidden="1" w:unhideWhenUsed="1"/>
-    <w:lsdException w:name="List Bullet 4" w:semiHidden="1" w:unhideWhenUsed="1"/>
-    <w:lsdException w:name="List Bullet 5" w:semiHidden="1" w:unhideWhenUsed="1"/>
-    <w:lsdException w:name="List Number 2" w:semiHidden="1" w:unhideWhenUsed="1"/>
-    <w:lsdException w:name="List Number 3" w:semiHidden="1" w:unhideWhenUsed="1"/>
-    <w:lsdException w:name="List Number 4" w:semiHidden="1" w:unhideWhenUsed="1"/>
-    <w:lsdException w:name="List Number 5" w:semiHidden="1" w:unhideWhenUsed="1"/>
-    <w:lsdException w:name="Title" w:uiPriority="10" w:qFormat="1"/>
-    <w:lsdException w:name="Closing" w:semiHidden="1" w:unhideWhenUsed="1"/>
-    <w:lsdException w:name="Signature" w:semiHidden="1" w:unhideWhenUsed="1"/>
-    <w:lsdException w:name="Default Paragraph Font" w:semiHidden="1" w:uiPriority="1" w:unhideWhenUsed="1"/>
-    <w:lsdException w:name="Body Text" w:semiHidden="1" w:unhideWhenUsed="1"/>
-    <w:lsdException w:name="Body Text Indent" w:semiHidden="1" w:unhideWhenUsed="1"/>
-    <w:lsdException w:name="List Continue" w:semiHidden="1" w:unhideWhenUsed="1"/>
-    <w:lsdException w:name="List Continue 2" w:semiHidden="1" w:unhideWhenUsed="1"/>
-    <w:lsdException w:name="List Continue 3" w:semiHidden="1" w:unhideWhenUsed="1"/>
-    <w:lsdException w:name="List Continue 4" w:semiHidden="1" w:unhideWhenUsed="1"/>
-    <w:lsdException w:name="List Continue 5" w:semiHidden="1" w:unhideWhenUsed="1"/>
-    <w:lsdException w:name="Message Header" w:semiHidden="1" w:unhideWhenUsed="1"/>
-    <w:lsdException w:name="Subtitle" w:uiPriority="11" w:qFormat="1"/>
-    <w:lsdException w:name="Salutation" w:semiHidden="1" w:unhideWhenUsed="1"/>
-    <w:lsdException w:name="Date" w:semiHidden="1" w:unhideWhenUsed="1"/>
-    <w:lsdException w:name="Body Text First Indent" w:semiHidden="1" w:unhideWhenUsed="1"/>
-    <w:lsdException w:name="Body Text First Indent 2" w:semiHidden="1" w:unhideWhenUsed="1"/>
-    <w:lsdException w:name="Note Heading" w:semiHidden="1" w:unhideWhenUsed="1"/>
-    <w:lsdException w:name="Body Text 2" w:semiHidden="1" w:unhideWhenUsed="1"/>
-    <w:lsdException w:name="Body Text 3" w:semiHidden="1" w:unhideWhenUsed="1"/>
-    <w:lsdException w:name="Body Text Indent 2" w:semiHidden="1" w:unhideWhenUsed="1"/>
-    <w:lsdException w:name="Body Text Indent 3" w:semiHidden="1" w:unhideWhenUsed="1"/>
-    <w:lsdException w:name="Block Text" w:semiHidden="1" w:unhideWhenUsed="1"/>
-    <w:lsdException w:name="Hyperlink" w:semiHidden="1" w:unhideWhenUsed="1"/>
-    <w:lsdException w:name="FollowedHyperlink" w:semiHidden="1" w:unhideWhenUsed="1"/>
-    <w:lsdException w:name="Strong" w:uiPriority="22" w:qFormat="1"/>
-    <w:lsdException w:name="Emphasis" w:uiPriority="20" w:qFormat="1"/>
-    <w:lsdException w:name="Document Map" w:semiHidden="1" w:unhideWhenUsed="1"/>
-    <w:lsdException w:name="Plain Text" w:semiHidden="1" w:unhideWhenUsed="1"/>
-    <w:lsdException w:name="E-mail Signature" w:semiHidden="1" w:unhideWhenUsed="1"/>
-    <w:lsdException w:name="HTML Top of Form" w:semiHidden="1" w:unhideWhenUsed="1"/>
-    <w:lsdException w:name="HTML Bottom of Form" w:semiHidden="1" w:unhideWhenUsed="1"/>
-    <w:lsdException w:name="Normal (Web)" w:semiHidden="1" w:unhideWhenUsed="1"/>
-    <w:lsdException w:name="HTML Acronym" w:semiHidden="1" w:unhideWhenUsed="1"/>
-    <w:lsdException w:name="HTML Address" w:semiHidden="1" w:unhideWhenUsed="1"/>
-    <w:lsdException w:name="HTML Cite" w:semiHidden="1" w:unhideWhenUsed="1"/>
-    <w:lsdException w:name="HTML Code" w:semiHidden="1" w:unhideWhenUsed="1"/>
-    <w:lsdException w:name="HTML Definition" w:semiHidden="1" w:unhideWhenUsed="1"/>
-    <w:lsdException w:name="HTML Keyboard" w:semiHidden="1" w:unhideWhenUsed="1"/>
-    <w:lsdException w:name="HTML Preformatted" w:semiHidden="1" w:unhideWhenUsed="1"/>
-    <w:lsdException w:name="HTML Sample" w:semiHidden="1" w:unhideWhenUsed="1"/>
-    <w:lsdException w:name="HTML Typewriter" w:semiHidden="1" w:unhideWhenUsed="1"/>
-    <w:lsdException w:name="HTML Variable" w:semiHidden="1" w:unhideWhenUsed="1"/>
-    <w:lsdException w:name="Normal Table" w:semiHidden="1" w:unhideWhenUsed="1"/>
-    <w:lsdException w:name="annotation subject" w:semiHidden="1" w:unhideWhenUsed="1"/>
-    <w:lsdException w:name="No List" w:semiHidden="1" w:unhideWhenUsed="1"/>
-    <w:lsdException w:name="Outline List 1" w:semiHidden="1" w:unhideWhenUsed="1"/>
-    <w:lsdException w:name="Outline List 2" w:semiHidden="1" w:unhideWhenUsed="1"/>
-    <w:lsdException w:name="Outline List 3" w:semiHidden="1" w:unhideWhenUsed="1"/>
-    <w:lsdException w:name="Table Simple 1" w:semiHidden="1" w:unhideWhenUsed="1"/>
-    <w:lsdException w:name="Table Simple 2" w:semiHidden="1" w:unhideWhenUsed="1"/>
-    <w:lsdException w:name="Table Simple 3" w:semiHidden="1" w:unhideWhenUsed="1"/>
-    <w:lsdException w:name="Table Classic 1" w:semiHidden="1" w:unhideWhenUsed="1"/>
-    <w:lsdException w:name="Table Classic 2" w:semiHidden="1" w:unhideWhenUsed="1"/>
-    <w:lsdException w:name="Table Classic 3" w:semiHidden="1" w:unhideWhenUsed="1"/>
-    <w:lsdException w:name="Table Classic 4" w:semiHidden="1" w:unhideWhenUsed="1"/>
-    <w:lsdException w:name="Table Colorful 1" w:semiHidden="1" w:unhideWhenUsed="1"/>
-    <w:lsdException w:name="Table Colorful 2" w:semiHidden="1" w:unhideWhenUsed="1"/>
-    <w:lsdException w:name="Table Colorful 3" w:semiHidden="1" w:unhideWhenUsed="1"/>
-    <w:lsdException w:name="Table Columns 1" w:semiHidden="1" w:unhideWhenUsed="1"/>
-    <w:lsdException w:name="Table Columns 2" w:semiHidden="1" w:unhideWhenUsed="1"/>
-    <w:lsdException w:name="Table Columns 3" w:semiHidden="1" w:unhideWhenUsed="1"/>
-    <w:lsdException w:name="Table Columns 4" w:semiHidden="1" w:unhideWhenUsed="1"/>
-    <w:lsdException w:name="Table Columns 5" w:semiHidden="1" w:unhideWhenUsed="1"/>
-    <w:lsdException w:name="Table Grid 1" w:semiHidden="1" w:unhideWhenUsed="1"/>
-    <w:lsdException w:name="Table Grid 2" w:semiHidden="1" w:unhideWhenUsed="1"/>
-    <w:lsdException w:name="Table Grid 3" w:semiHidden="1" w:unhideWhenUsed="1"/>
-    <w:lsdException w:name="Table Grid 4" w:semiHidden="1" w:unhideWhenUsed="1"/>
-    <w:lsdException w:name="Table Grid 5" w:semiHidden="1" w:unhideWhenUsed="1"/>
-    <w:lsdException w:name="Table Grid 6" w:semiHidden="1" w:unhideWhenUsed="1"/>
-    <w:lsdException w:name="Table Grid 7" w:semiHidden="1" w:unhideWhenUsed="1"/>
-    <w:lsdException w:name="Table Grid 8" w:semiHidden="1" w:unhideWhenUsed="1"/>
-    <w:lsdException w:name="Table List 1" w:semiHidden="1" w:unhideWhenUsed="1"/>
-    <w:lsdException w:name="Table List 2" w:semiHidden="1" w:unhideWhenUsed="1"/>
-    <w:lsdException w:name="Table List 3" w:semiHidden="1" w:unhideWhenUsed="1"/>
-    <w:lsdException w:name="Table List 4" w:semiHidden="1" w:unhideWhenUsed="1"/>
-    <w:lsdException w:name="Table List 5" w:semiHidden="1" w:unhideWhenUsed="1"/>
-    <w:lsdException w:name="Table List 6" w:semiHidden="1" w:unhideWhenUsed="1"/>
-    <w:lsdException w:name="Table List 7" w:semiHidden="1" w:unhideWhenUsed="1"/>
-    <w:lsdException w:name="Table List 8" w:semiHidden="1" w:unhideWhenUsed="1"/>
-    <w:lsdException w:name="Table 3D effects 1" w:semiHidden="1" w:unhideWhenUsed="1"/>
-    <w:lsdException w:name="Table 3D effects 2" w:semiHidden="1" w:unhideWhenUsed="1"/>
-    <w:lsdException w:name="Table 3D effects 3" w:semiHidden="1" w:unhideWhenUsed="1"/>
-    <w:lsdException w:name="Table Contemporary" w:semiHidden="1" w:unhideWhenUsed="1"/>
-    <w:lsdException w:name="Table Elegant" w:semiHidden="1" w:unhideWhenUsed="1"/>
-    <w:lsdException w:name="Table Professional" w:semiHidden="1" w:unhideWhenUsed="1"/>
-    <w:lsdException w:name="Table Subtle 1" w:semiHidden="1" w:unhideWhenUsed="1"/>
-    <w:lsdException w:name="Table Subtle 2" w:semiHidden="1" w:unhideWhenUsed="1"/>
-    <w:lsdException w:name="Table Web 1" w:semiHidden="1" w:unhideWhenUsed="1"/>
-    <w:lsdException w:name="Table Web 2" w:semiHidden="1" w:unhideWhenUsed="1"/>
-    <w:lsdException w:name="Table Web 3" w:semiHidden="1" w:unhideWhenUsed="1"/>
-    <w:lsdException w:name="Balloon Text" w:semiHidden="1" w:unhideWhenUsed="1"/>
-    <w:lsdException w:name="Table Grid" w:uiPriority="59"/>
-    <w:lsdException w:name="Table Theme" w:semiHidden="1" w:unhideWhenUsed="1"/>
-    <w:lsdException w:name="Note Level 1" w:semiHidden="1" w:unhideWhenUsed="1"/>
-    <w:lsdException w:name="Note Level 2" w:semiHidden="1" w:unhideWhenUsed="1"/>
-    <w:lsdException w:name="Note Level 3" w:semiHidden="1" w:unhideWhenUsed="1"/>
-    <w:lsdException w:name="Note Level 4" w:semiHidden="1" w:unhideWhenUsed="1"/>
-    <w:lsdException w:name="Note Level 5" w:semiHidden="1" w:unhideWhenUsed="1"/>
-    <w:lsdException w:name="Note Level 6" w:semiHidden="1" w:unhideWhenUsed="1"/>
-    <w:lsdException w:name="Note Level 7" w:semiHidden="1" w:unhideWhenUsed="1"/>
-    <w:lsdException w:name="Note Level 8" w:semiHidden="1" w:unhideWhenUsed="1"/>
-    <w:lsdException w:name="Note Level 9" w:semiHidden="1" w:unhideWhenUsed="1"/>
-    <w:lsdException w:name="Placeholder Text" w:semiHidden="1"/>
-    <w:lsdException w:name="No Spacing" w:uiPriority="1" w:qFormat="1"/>
-    <w:lsdException w:name="Light Shading" w:uiPriority="60"/>
-    <w:lsdException w:name="Light List" w:uiPriority="61"/>
-    <w:lsdException w:name="Light Grid" w:uiPriority="62"/>
-    <w:lsdException w:name="Medium Shading 1" w:uiPriority="63"/>
-    <w:lsdException w:name="Medium Shading 2" w:uiPriority="64"/>
-    <w:lsdException w:name="Medium List 1" w:uiPriority="65"/>
-    <w:lsdException w:name="Medium List 2" w:uiPriority="66"/>
-    <w:lsdException w:name="Medium Grid 1" w:uiPriority="67"/>
-    <w:lsdException w:name="Medium Grid 2" w:uiPriority="68"/>
-    <w:lsdException w:name="Medium Grid 3" w:uiPriority="69"/>
-    <w:lsdException w:name="Dark List" w:uiPriority="70"/>
-    <w:lsdException w:name="Colorful Shading" w:uiPriority="71"/>
-    <w:lsdException w:name="Colorful List" w:uiPriority="72"/>
-    <w:lsdException w:name="Colorful Grid" w:uiPriority="73"/>
-    <w:lsdException w:name="Light Shading Accent 1" w:uiPriority="60"/>
-    <w:lsdException w:name="Light List Accent 1" w:uiPriority="61"/>
-    <w:lsdException w:name="Light Grid Accent 1" w:uiPriority="62"/>
-    <w:lsdException w:name="Medium Shading 1 Accent 1" w:uiPriority="63"/>
-    <w:lsdException w:name="Medium Shading 2 Accent 1" w:uiPriority="64"/>
-    <w:lsdException w:name="Medium List 1 Accent 1" w:uiPriority="65"/>
-    <w:lsdException w:name="Revision" w:semiHidden="1"/>
-    <w:lsdException w:name="List Paragraph" w:uiPriority="34" w:qFormat="1"/>
-    <w:lsdException w:name="Quote" w:uiPriority="29" w:qFormat="1"/>
-    <w:lsdException w:name="Intense Quote" w:uiPriority="30" w:qFormat="1"/>
-    <w:lsdException w:name="Medium List 2 Accent 1" w:uiPriority="66"/>
-    <w:lsdException w:name="Medium Grid 1 Accent 1" w:uiPriority="67"/>
-    <w:lsdException w:name="Medium Grid 2 Accent 1" w:uiPriority="68"/>
-    <w:lsdException w:name="Medium Grid 3 Accent 1" w:uiPriority="69"/>
-    <w:lsdException w:name="Dark List Accent 1" w:uiPriority="70"/>
-    <w:lsdException w:name="Colorful Shading Accent 1" w:uiPriority="71"/>
-    <w:lsdException w:name="Colorful List Accent 1" w:uiPriority="72"/>
-    <w:lsdException w:name="Colorful Grid Accent 1" w:uiPriority="73"/>
-    <w:lsdException w:name="Light Shading Accent 2" w:uiPriority="60"/>
-    <w:lsdException w:name="Light List Accent 2" w:uiPriority="61"/>
-    <w:lsdException w:name="Light Grid Accent 2" w:uiPriority="62"/>
-    <w:lsdException w:name="Medium Shading 1 Accent 2" w:uiPriority="63"/>
-    <w:lsdException w:name="Medium Shading 2 Accent 2" w:uiPriority="64"/>
-    <w:lsdException w:name="Medium List 1 Accent 2" w:uiPriority="65"/>
-    <w:lsdException w:name="Medium List 2 Accent 2" w:uiPriority="66"/>
-    <w:lsdException w:name="Medium Grid 1 Accent 2" w:uiPriority="67"/>
-    <w:lsdException w:name="Medium Grid 2 Accent 2" w:uiPriority="68"/>
-    <w:lsdException w:name="Medium Grid 3 Accent 2" w:uiPriority="69"/>
-    <w:lsdException w:name="Dark List Accent 2" w:uiPriority="70"/>
-    <w:lsdException w:name="Colorful Shading Accent 2" w:uiPriority="71"/>
-    <w:lsdException w:name="Colorful List Accent 2" w:uiPriority="72"/>
-    <w:lsdException w:name="Colorful Grid Accent 2" w:uiPriority="73"/>
-    <w:lsdException w:name="Light Shading Accent 3" w:uiPriority="60"/>
-    <w:lsdException w:name="Light List Accent 3" w:uiPriority="61"/>
-    <w:lsdException w:name="Light Grid Accent 3" w:uiPriority="62"/>
-    <w:lsdException w:name="Medium Shading 1 Accent 3" w:uiPriority="63"/>
-    <w:lsdException w:name="Medium Shading 2 Accent 3" w:uiPriority="64"/>
-    <w:lsdException w:name="Medium List 1 Accent 3" w:uiPriority="65"/>
-    <w:lsdException w:name="Medium List 2 Accent 3" w:uiPriority="66"/>
-    <w:lsdException w:name="Medium Grid 1 Accent 3" w:uiPriority="67"/>
-    <w:lsdException w:name="Medium Grid 2 Accent 3" w:uiPriority="68"/>
-    <w:lsdException w:name="Medium Grid 3 Accent 3" w:uiPriority="69"/>
-    <w:lsdException w:name="Dark List Accent 3" w:uiPriority="70"/>
-    <w:lsdException w:name="Colorful Shading Accent 3" w:uiPriority="71"/>
-    <w:lsdException w:name="Colorful List Accent 3" w:uiPriority="72"/>
-    <w:lsdException w:name="Colorful Grid Accent 3" w:uiPriority="73"/>
-    <w:lsdException w:name="Light Shading Accent 4" w:uiPriority="60"/>
-    <w:lsdException w:name="Light List Accent 4" w:uiPriority="61"/>
-    <w:lsdException w:name="Light Grid Accent 4" w:uiPriority="62"/>
-    <w:lsdException w:name="Medium Shading 1 Accent 4" w:uiPriority="63"/>
-    <w:lsdException w:name="Medium Shading 2 Accent 4" w:uiPriority="64"/>
-    <w:lsdException w:name="Medium List 1 Accent 4" w:uiPriority="65"/>
-    <w:lsdException w:name="Medium List 2 Accent 4" w:uiPriority="66"/>
-    <w:lsdException w:name="Medium Grid 1 Accent 4" w:uiPriority="67"/>
-    <w:lsdException w:name="Medium Grid 2 Accent 4" w:uiPriority="68"/>
-    <w:lsdException w:name="Medium Grid 3 Accent 4" w:uiPriority="69"/>
-    <w:lsdException w:name="Dark List Accent 4" w:uiPriority="70"/>
-    <w:lsdException w:name="Colorful Shading Accent 4" w:uiPriority="71"/>
-    <w:lsdException w:name="Colorful List Accent 4" w:uiPriority="72"/>
-    <w:lsdException w:name="Colorful Grid Accent 4" w:uiPriority="73"/>
-    <w:lsdException w:name="Light Shading Accent 5" w:uiPriority="60"/>
-    <w:lsdException w:name="Light List Accent 5" w:uiPriority="61"/>
-    <w:lsdException w:name="Light Grid Accent 5" w:uiPriority="62"/>
-    <w:lsdException w:name="Medium Shading 1 Accent 5" w:uiPriority="63"/>
-    <w:lsdException w:name="Medium Shading 2 Accent 5" w:uiPriority="64"/>
-    <w:lsdException w:name="Medium List 1 Accent 5" w:uiPriority="65"/>
-    <w:lsdException w:name="Medium List 2 Accent 5" w:uiPriority="66"/>
-    <w:lsdException w:name="Medium Grid 1 Accent 5" w:uiPriority="67"/>
-    <w:lsdException w:name="Medium Grid 2 Accent 5" w:uiPriority="68"/>
-    <w:lsdException w:name="Medium Grid 3 Accent 5" w:uiPriority="69"/>
-    <w:lsdException w:name="Dark List Accent 5" w:uiPriority="70"/>
-    <w:lsdException w:name="Colorful Shading Accent 5" w:uiPriority="71"/>
-    <w:lsdException w:name="Colorful List Accent 5" w:uiPriority="72"/>
-    <w:lsdException w:name="Colorful Grid Accent 5" w:uiPriority="73"/>
-    <w:lsdException w:name="Light Shading Accent 6" w:uiPriority="60"/>
-    <w:lsdException w:name="Light List Accent 6" w:uiPriority="61"/>
-    <w:lsdException w:name="Light Grid Accent 6" w:uiPriority="62"/>
-    <w:lsdException w:name="Medium Shading 1 Accent 6" w:uiPriority="63"/>
-    <w:lsdException w:name="Medium Shading 2 Accent 6" w:uiPriority="64"/>
-    <w:lsdException w:name="Medium List 1 Accent 6" w:uiPriority="65"/>
-    <w:lsdException w:name="Medium List 2 Accent 6" w:uiPriority="66"/>
-    <w:lsdException w:name="Medium Grid 1 Accent 6" w:uiPriority="67"/>
-    <w:lsdException w:name="Medium Grid 2 Accent 6" w:uiPriority="68"/>
-    <w:lsdException w:name="Medium Grid 3 Accent 6" w:uiPriority="69"/>
-    <w:lsdException w:name="Dark List Accent 6" w:uiPriority="70"/>
-    <w:lsdException w:name="Colorful Shading Accent 6" w:uiPriority="71"/>
-    <w:lsdException w:name="Colorful List Accent 6" w:uiPriority="72"/>
-    <w:lsdException w:name="Colorful Grid Accent 6" w:uiPriority="73"/>
-    <w:lsdException w:name="Subtle Emphasis" w:uiPriority="19" w:qFormat="1"/>
-    <w:lsdException w:name="Intense Emphasis" w:uiPriority="21" w:qFormat="1"/>
-    <w:lsdException w:name="Subtle Reference" w:uiPriority="31" w:qFormat="1"/>
-    <w:lsdException w:name="Intense Reference" w:uiPriority="32" w:qFormat="1"/>
-    <w:lsdException w:name="Book Title" w:uiPriority="33" w:qFormat="1"/>
-    <w:lsdException w:name="Bibliography" w:semiHidden="1" w:uiPriority="37" w:unhideWhenUsed="1"/>
-    <w:lsdException w:name="TOC Heading" w:semiHidden="1" w:uiPriority="39" w:unhideWhenUsed="1" w:qFormat="1"/>
-    <w:lsdException w:name="Plain Table 1" w:uiPriority="41"/>
-    <w:lsdException w:name="Plain Table 2" w:uiPriority="42"/>
-    <w:lsdException w:name="Plain Table 3" w:uiPriority="43"/>
-    <w:lsdException w:name="Plain Table 4" w:uiPriority="44"/>
-    <w:lsdException w:name="Plain Table 5" w:uiPriority="45"/>
-    <w:lsdException w:name="Grid Table Light" w:uiPriority="40"/>
-    <w:lsdException w:name="Grid Table 1 Light" w:uiPriority="46"/>
-    <w:lsdException w:name="Grid Table 2" w:uiPriority="47"/>
-    <w:lsdException w:name="Grid Table 3" w:uiPriority="48"/>
-    <w:lsdException w:name="Grid Table 4" w:uiPriority="49"/>
-    <w:lsdException w:name="Grid Table 5 Dark" w:uiPriority="50"/>
-    <w:lsdException w:name="Grid Table 6 Colorful" w:uiPriority="51"/>
-    <w:lsdException w:name="Grid Table 7 Colorful" w:uiPriority="52"/>
-    <w:lsdException w:name="Grid Table 1 Light Accent 1" w:uiPriority="46"/>
-    <w:lsdException w:name="Grid Table 2 Accent 1" w:uiPriority="47"/>
-    <w:lsdException w:name="Grid Table 3 Accent 1" w:uiPriority="48"/>
-    <w:lsdException w:name="Grid Table 4 Accent 1" w:uiPriority="49"/>
-    <w:lsdException w:name="Grid Table 5 Dark Accent 1" w:uiPriority="50"/>
-    <w:lsdException w:name="Grid Table 6 Colorful Accent 1" w:uiPriority="51"/>
-    <w:lsdException w:name="Grid Table 7 Colorful Accent 1" w:uiPriority="52"/>
-    <w:lsdException w:name="Grid Table 1 Light Accent 2" w:uiPriority="46"/>
-    <w:lsdException w:name="Grid Table 2 Accent 2" w:uiPriority="47"/>
-    <w:lsdException w:name="Grid Table 3 Accent 2" w:uiPriority="48"/>
-    <w:lsdException w:name="Grid Table 4 Accent 2" w:uiPriority="49"/>
-    <w:lsdException w:name="Grid Table 5 Dark Accent 2" w:uiPriority="50"/>
-    <w:lsdException w:name="Grid Table 6 Colorful Accent 2" w:uiPriority="51"/>
-    <w:lsdException w:name="Grid Table 7 Colorful Accent 2" w:uiPriority="52"/>
-    <w:lsdException w:name="Grid Table 1 Light Accent 3" w:uiPriority="46"/>
-    <w:lsdException w:name="Grid Table 2 Accent 3" w:uiPriority="47"/>
-    <w:lsdException w:name="Grid Table 3 Accent 3" w:uiPriority="48"/>
-    <w:lsdException w:name="Grid Table 4 Accent 3" w:uiPriority="49"/>
-    <w:lsdException w:name="Grid Table 5 Dark Accent 3" w:uiPriority="50"/>
-    <w:lsdException w:name="Grid Table 6 Colorful Accent 3" w:uiPriority="51"/>
-    <w:lsdException w:name="Grid Table 7 Colorful Accent 3" w:uiPriority="52"/>
-    <w:lsdException w:name="Grid Table 1 Light Accent 4" w:uiPriority="46"/>
-    <w:lsdException w:name="Grid Table 2 Accent 4" w:uiPriority="47"/>
-    <w:lsdException w:name="Grid Table 3 Accent 4" w:uiPriority="48"/>
-    <w:lsdException w:name="Grid Table 4 Accent 4" w:uiPriority="49"/>
-    <w:lsdException w:name="Grid Table 5 Dark Accent 4" w:uiPriority="50"/>
-    <w:lsdException w:name="Grid Table 6 Colorful Accent 4" w:uiPriority="51"/>
-    <w:lsdException w:name="Grid Table 7 Colorful Accent 4" w:uiPriority="52"/>
-    <w:lsdException w:name="Grid Table 1 Light Accent 5" w:uiPriority="46"/>
-    <w:lsdException w:name="Grid Table 2 Accent 5" w:uiPriority="47"/>
-    <w:lsdException w:name="Grid Table 3 Accent 5" w:uiPriority="48"/>
-    <w:lsdException w:name="Grid Table 4 Accent 5" w:uiPriority="49"/>
-    <w:lsdException w:name="Grid Table 5 Dark Accent 5" w:uiPriority="50"/>
-    <w:lsdException w:name="Grid Table 6 Colorful Accent 5" w:uiPriority="51"/>
-    <w:lsdException w:name="Grid Table 7 Colorful Accent 5" w:uiPriority="52"/>
-    <w:lsdException w:name="Grid Table 1 Light Accent 6" w:uiPriority="46"/>
-    <w:lsdException w:name="Grid Table 2 Accent 6" w:uiPriority="47"/>
-    <w:lsdException w:name="Grid Table 3 Accent 6" w:uiPriority="48"/>
-    <w:lsdException w:name="Grid Table 4 Accent 6" w:uiPriority="49"/>
-    <w:lsdException w:name="Grid Table 5 Dark Accent 6" w:uiPriority="50"/>
-    <w:lsdException w:name="Grid Table 6 Colorful Accent 6" w:uiPriority="51"/>
-    <w:lsdException w:name="Grid Table 7 Colorful Accent 6" w:uiPriority="52"/>
-    <w:lsdException w:name="List Table 1 Light" w:uiPriority="46"/>
-    <w:lsdException w:name="List Table 2" w:uiPriority="47"/>
-    <w:lsdException w:name="List Table 3" w:uiPriority="48"/>
-    <w:lsdException w:name="List Table 4" w:uiPriority="49"/>
-    <w:lsdException w:name="List Table 5 Dark" w:uiPriority="50"/>
-    <w:lsdException w:name="List Table 6 Colorful" w:uiPriority="51"/>
-    <w:lsdException w:name="List Table 7 Colorful" w:uiPriority="52"/>
-    <w:lsdException w:name="List Table 1 Light Accent 1" w:uiPriority="46"/>
-    <w:lsdException w:name="List Table 2 Accent 1" w:uiPriority="47"/>
-    <w:lsdException w:name="List Table 3 Accent 1" w:uiPriority="48"/>
-    <w:lsdException w:name="List Table 4 Accent 1" w:uiPriority="49"/>
-    <w:lsdException w:name="List Table 5 Dark Accent 1" w:uiPriority="50"/>
-    <w:lsdException w:name="List Table 6 Colorful Accent 1" w:uiPriority="51"/>
-    <w:lsdException w:name="List Table 7 Colorful Accent 1" w:uiPriority="52"/>
-    <w:lsdException w:name="List Table 1 Light Accent 2" w:uiPriority="46"/>
-    <w:lsdException w:name="List Table 2 Accent 2" w:uiPriority="47"/>
-    <w:lsdException w:name="List Table 3 Accent 2" w:uiPriority="48"/>
-    <w:lsdException w:name="List Table 4 Accent 2" w:uiPriority="49"/>
-    <w:lsdException w:name="List Table 5 Dark Accent 2" w:uiPriority="50"/>
-    <w:lsdException w:name="List Table 6 Colorful Accent 2" w:uiPriority="51"/>
-    <w:lsdException w:name="List Table 7 Colorful Accent 2" w:uiPriority="52"/>
-    <w:lsdException w:name="List Table 1 Light Accent 3" w:uiPriority="46"/>
-    <w:lsdException w:name="List Table 2 Accent 3" w:uiPriority="47"/>
-    <w:lsdException w:name="List Table 3 Accent 3" w:uiPriority="48"/>
-    <w:lsdException w:name="List Table 4 Accent 3" w:uiPriority="49"/>
-    <w:lsdException w:name="List Table 5 Dark Accent 3" w:uiPriority="50"/>
-    <w:lsdException w:name="List Table 6 Colorful Accent 3" w:uiPriority="51"/>
-    <w:lsdException w:name="List Table 7 Colorful Accent 3" w:uiPriority="52"/>
-    <w:lsdException w:name="List Table 1 Light Accent 4" w:uiPriority="46"/>
-    <w:lsdException w:name="List Table 2 Accent 4" w:uiPriority="47"/>
-    <w:lsdException w:name="List Table 3 Accent 4" w:uiPriority="48"/>
-    <w:lsdException w:name="List Table 4 Accent 4" w:uiPriority="49"/>
-    <w:lsdException w:name="List Table 5 Dark Accent 4" w:uiPriority="50"/>
-    <w:lsdException w:name="List Table 6 Colorful Accent 4" w:uiPriority="51"/>
-    <w:lsdException w:name="List Table 7 Colorful Accent 4" w:uiPriority="52"/>
-    <w:lsdException w:name="List Table 1 Light Accent 5" w:uiPriority="46"/>
-    <w:lsdException w:name="List Table 2 Accent 5" w:uiPriority="47"/>
-    <w:lsdException w:name="List Table 3 Accent 5" w:uiPriority="48"/>
-    <w:lsdException w:name="List Table 4 Accent 5" w:uiPriority="49"/>
-    <w:lsdException w:name="List Table 5 Dark Accent 5" w:uiPriority="50"/>
-    <w:lsdException w:name="List Table 6 Colorful Accent 5" w:uiPriority="51"/>
-    <w:lsdException w:name="List Table 7 Colorful Accent 5" w:uiPriority="52"/>
-    <w:lsdException w:name="List Table 1 Light Accent 6" w:uiPriority="46"/>
-    <w:lsdException w:name="List Table 2 Accent 6" w:uiPriority="47"/>
-    <w:lsdException w:name="List Table 3 Accent 6" w:uiPriority="48"/>
-    <w:lsdException w:name="List Table 4 Accent 6" w:uiPriority="49"/>
-    <w:lsdException w:name="List Table 5 Dark Accent 6" w:uiPriority="50"/>
-    <w:lsdException w:name="List Table 6 Colorful Accent 6" w:uiPriority="51"/>
-    <w:lsdException w:name="List Table 7 Colorful Accent 6" w:uiPriority="52"/>
-    <w:lsdException w:name="Mention" w:semiHidden="1" w:unhideWhenUsed="1"/>
-    <w:lsdException w:name="Smart Hyperlink" w:semiHidden="1" w:unhideWhenUsed="1"/>
+  <w:latentStyles w:defLockedState="0" w:defUIPriority="99" w:defSemiHidden="1" w:defUnhideWhenUsed="1" w:defQFormat="0" w:count="267">
+    <w:lsdException w:name="Normal" w:semiHidden="0" w:uiPriority="0" w:unhideWhenUsed="0" w:qFormat="1"/>
+    <w:lsdException w:name="heading 1" w:semiHidden="0" w:uiPriority="9" w:unhideWhenUsed="0" w:qFormat="1"/>
+    <w:lsdException w:name="heading 2" w:uiPriority="9" w:qFormat="1"/>
+    <w:lsdException w:name="heading 3" w:uiPriority="9" w:qFormat="1"/>
+    <w:lsdException w:name="heading 4" w:uiPriority="9" w:qFormat="1"/>
+    <w:lsdException w:name="heading 5" w:uiPriority="9" w:qFormat="1"/>
+    <w:lsdException w:name="heading 6" w:uiPriority="9" w:qFormat="1"/>
+    <w:lsdException w:name="heading 7" w:uiPriority="9" w:qFormat="1"/>
+    <w:lsdException w:name="heading 8" w:uiPriority="9" w:qFormat="1"/>
+    <w:lsdException w:name="heading 9" w:uiPriority="9" w:qFormat="1"/>
+    <w:lsdException w:name="toc 1" w:uiPriority="39"/>
+    <w:lsdException w:name="toc 2" w:uiPriority="39"/>
+    <w:lsdException w:name="toc 3" w:uiPriority="39"/>
+    <w:lsdException w:name="toc 4" w:uiPriority="39"/>
+    <w:lsdException w:name="toc 5" w:uiPriority="39"/>
+    <w:lsdException w:name="toc 6" w:uiPriority="39"/>
+    <w:lsdException w:name="toc 7" w:uiPriority="39"/>
+    <w:lsdException w:name="toc 8" w:uiPriority="39"/>
+    <w:lsdException w:name="toc 9" w:uiPriority="39"/>
+    <w:lsdException w:name="caption" w:uiPriority="35" w:qFormat="1"/>
+    <w:lsdException w:name="Title" w:semiHidden="0" w:uiPriority="10" w:unhideWhenUsed="0" w:qFormat="1"/>
+    <w:lsdException w:name="Default Paragraph Font" w:uiPriority="1"/>
+    <w:lsdException w:name="Subtitle" w:semiHidden="0" w:uiPriority="11" w:unhideWhenUsed="0" w:qFormat="1"/>
+    <w:lsdException w:name="Strong" w:semiHidden="0" w:uiPriority="22" w:unhideWhenUsed="0" w:qFormat="1"/>
+    <w:lsdException w:name="Emphasis" w:semiHidden="0" w:uiPriority="20" w:unhideWhenUsed="0" w:qFormat="1"/>
+    <w:lsdException w:name="Table Grid" w:semiHidden="0" w:uiPriority="59" w:unhideWhenUsed="0"/>
+    <w:lsdException w:name="Placeholder Text" w:unhideWhenUsed="0"/>
+    <w:lsdException w:name="No Spacing" w:semiHidden="0" w:uiPriority="1" w:unhideWhenUsed="0" w:qFormat="1"/>
+    <w:lsdException w:name="Light Shading" w:semiHidden="0" w:uiPriority="60" w:unhideWhenUsed="0"/>
+    <w:lsdException w:name="Light List" w:semiHidden="0" w:uiPriority="61" w:unhideWhenUsed="0"/>
+    <w:lsdException w:name="Light Grid" w:semiHidden="0" w:uiPriority="62" w:unhideWhenUsed="0"/>
+    <w:lsdException w:name="Medium Shading 1" w:semiHidden="0" w:uiPriority="63" w:unhideWhenUsed="0"/>
+    <w:lsdException w:name="Medium Shading 2" w:semiHidden="0" w:uiPriority="64" w:unhideWhenUsed="0"/>
+    <w:lsdException w:name="Medium List 1" w:semiHidden="0" w:uiPriority="65" w:unhideWhenUsed="0"/>
+    <w:lsdException w:name="Medium List 2" w:semiHidden="0" w:uiPriority="66" w:unhideWhenUsed="0"/>
+    <w:lsdException w:name="Medium Grid 1" w:semiHidden="0" w:uiPriority="67" w:unhideWhenUsed="0"/>
+    <w:lsdException w:name="Medium Grid 2" w:semiHidden="0" w:uiPriority="68" w:unhideWhenUsed="0"/>
+    <w:lsdException w:name="Medium Grid 3" w:semiHidden="0" w:uiPriority="69" w:unhideWhenUsed="0"/>
+    <w:lsdException w:name="Dark List" w:semiHidden="0" w:uiPriority="70" w:unhideWhenUsed="0"/>
+    <w:lsdException w:name="Colorful Shading" w:semiHidden="0" w:uiPriority="71" w:unhideWhenUsed="0"/>
+    <w:lsdException w:name="Colorful List" w:semiHidden="0" w:uiPriority="72" w:unhideWhenUsed="0"/>
+    <w:lsdException w:name="Colorful Grid" w:semiHidden="0" w:uiPriority="73" w:unhideWhenUsed="0"/>
+    <w:lsdException w:name="Light Shading Accent 1" w:semiHidden="0" w:uiPriority="60" w:unhideWhenUsed="0"/>
+    <w:lsdException w:name="Light List Accent 1" w:semiHidden="0" w:uiPriority="61" w:unhideWhenUsed="0"/>
+    <w:lsdException w:name="Light Grid Accent 1" w:semiHidden="0" w:uiPriority="62" w:unhideWhenUsed="0"/>
+    <w:lsdException w:name="Medium Shading 1 Accent 1" w:semiHidden="0" w:uiPriority="63" w:unhideWhenUsed="0"/>
+    <w:lsdException w:name="Medium Shading 2 Accent 1" w:semiHidden="0" w:uiPriority="64" w:unhideWhenUsed="0"/>
+    <w:lsdException w:name="Medium List 1 Accent 1" w:semiHidden="0" w:uiPriority="65" w:unhideWhenUsed="0"/>
+    <w:lsdException w:name="Revision" w:unhideWhenUsed="0"/>
+    <w:lsdException w:name="List Paragraph" w:semiHidden="0" w:uiPriority="34" w:unhideWhenUsed="0" w:qFormat="1"/>
+    <w:lsdException w:name="Quote" w:semiHidden="0" w:uiPriority="29" w:unhideWhenUsed="0" w:qFormat="1"/>
+    <w:lsdException w:name="Intense Quote" w:semiHidden="0" w:uiPriority="30" w:unhideWhenUsed="0" w:qFormat="1"/>
+    <w:lsdException w:name="Medium List 2 Accent 1" w:semiHidden="0" w:uiPriority="66" w:unhideWhenUsed="0"/>
+    <w:lsdException w:name="Medium Grid 1 Accent 1" w:semiHidden="0" w:uiPriority="67" w:unhideWhenUsed="0"/>
+    <w:lsdException w:name="Medium Grid 2 Accent 1" w:semiHidden="0" w:uiPriority="68" w:unhideWhenUsed="0"/>
+    <w:lsdException w:name="Medium Grid 3 Accent 1" w:semiHidden="0" w:uiPriority="69" w:unhideWhenUsed="0"/>
+    <w:lsdException w:name="Dark List Accent 1" w:semiHidden="0" w:uiPriority="70" w:unhideWhenUsed="0"/>
+    <w:lsdException w:name="Colorful Shading Accent 1" w:semiHidden="0" w:uiPriority="71" w:unhideWhenUsed="0"/>
+    <w:lsdException w:name="Colorful List Accent 1" w:semiHidden="0" w:uiPriority="72" w:unhideWhenUsed="0"/>
+    <w:lsdException w:name="Colorful Grid Accent 1" w:semiHidden="0" w:uiPriority="73" w:unhideWhenUsed="0"/>
+    <w:lsdException w:name="Light Shading Accent 2" w:semiHidden="0" w:uiPriority="60" w:unhideWhenUsed="0"/>
+    <w:lsdException w:name="Light List Accent 2" w:semiHidden="0" w:uiPriority="61" w:unhideWhenUsed="0"/>
+    <w:lsdException w:name="Light Grid Accent 2" w:semiHidden="0" w:uiPriority="62" w:unhideWhenUsed="0"/>
+    <w:lsdException w:name="Medium Shading 1 Accent 2" w:semiHidden="0" w:uiPriority="63" w:unhideWhenUsed="0"/>
+    <w:lsdException w:name="Medium Shading 2 Accent 2" w:semiHidden="0" w:uiPriority="64" w:unhideWhenUsed="0"/>
+    <w:lsdException w:name="Medium List 1 Accent 2" w:semiHidden="0" w:uiPriority="65" w:unhideWhenUsed="0"/>
+    <w:lsdException w:name="Medium List 2 Accent 2" w:semiHidden="0" w:uiPriority="66" w:unhideWhenUsed="0"/>
+    <w:lsdException w:name="Medium Grid 1 Accent 2" w:semiHidden="0" w:uiPriority="67" w:unhideWhenUsed="0"/>
+    <w:lsdException w:name="Medium Grid 2 Accent 2" w:semiHidden="0" w:uiPriority="68" w:unhideWhenUsed="0"/>
+    <w:lsdException w:name="Medium Grid 3 Accent 2" w:semiHidden="0" w:uiPriority="69" w:unhideWhenUsed="0"/>
+    <w:lsdException w:name="Dark List Accent 2" w:semiHidden="0" w:uiPriority="70" w:unhideWhenUsed="0"/>
+    <w:lsdException w:name="Colorful Shading Accent 2" w:semiHidden="0" w:uiPriority="71" w:unhideWhenUsed="0"/>
+    <w:lsdException w:name="Colorful List Accent 2" w:semiHidden="0" w:uiPriority="72" w:unhideWhenUsed="0"/>
+    <w:lsdException w:name="Colorful Grid Accent 2" w:semiHidden="0" w:uiPriority="73" w:unhideWhenUsed="0"/>
+    <w:lsdException w:name="Light Shading Accent 3" w:semiHidden="0" w:uiPriority="60" w:unhideWhenUsed="0"/>
+    <w:lsdException w:name="Light List Accent 3" w:semiHidden="0" w:uiPriority="61" w:unhideWhenUsed="0"/>
+    <w:lsdException w:name="Light Grid Accent 3" w:semiHidden="0" w:uiPriority="62" w:unhideWhenUsed="0"/>
+    <w:lsdException w:name="Medium Shading 1 Accent 3" w:semiHidden="0" w:uiPriority="63" w:unhideWhenUsed="0"/>
+    <w:lsdException w:name="Medium Shading 2 Accent 3" w:semiHidden="0" w:uiPriority="64" w:unhideWhenUsed="0"/>
+    <w:lsdException w:name="Medium List 1 Accent 3" w:semiHidden="0" w:uiPriority="65" w:unhideWhenUsed="0"/>
+    <w:lsdException w:name="Medium List 2 Accent 3" w:semiHidden="0" w:uiPriority="66" w:unhideWhenUsed="0"/>
+    <w:lsdException w:name="Medium Grid 1 Accent 3" w:semiHidden="0" w:uiPriority="67" w:unhideWhenUsed="0"/>
+    <w:lsdException w:name="Medium Grid 2 Accent 3" w:semiHidden="0" w:uiPriority="68" w:unhideWhenUsed="0"/>
+    <w:lsdException w:name="Medium Grid 3 Accent 3" w:semiHidden="0" w:uiPriority="69" w:unhideWhenUsed="0"/>
+    <w:lsdException w:name="Dark List Accent 3" w:semiHidden="0" w:uiPriority="70" w:unhideWhenUsed="0"/>
+    <w:lsdException w:name="Colorful Shading Accent 3" w:semiHidden="0" w:uiPriority="71" w:unhideWhenUsed="0"/>
+    <w:lsdException w:name="Colorful List Accent 3" w:semiHidden="0" w:uiPriority="72" w:unhideWhenUsed="0"/>
+    <w:lsdException w:name="Colorful Grid Accent 3" w:semiHidden="0" w:uiPriority="73" w:unhideWhenUsed="0"/>
+    <w:lsdException w:name="Light Shading Accent 4" w:semiHidden="0" w:uiPriority="60" w:unhideWhenUsed="0"/>
+    <w:lsdException w:name="Light List Accent 4" w:semiHidden="0" w:uiPriority="61" w:unhideWhenUsed="0"/>
+    <w:lsdException w:name="Light Grid Accent 4" w:semiHidden="0" w:uiPriority="62" w:unhideWhenUsed="0"/>
+    <w:lsdException w:name="Medium Shading 1 Accent 4" w:semiHidden="0" w:uiPriority="63" w:unhideWhenUsed="0"/>
+    <w:lsdException w:name="Medium Shading 2 Accent 4" w:semiHidden="0" w:uiPriority="64" w:unhideWhenUsed="0"/>
+    <w:lsdException w:name="Medium List 1 Accent 4" w:semiHidden="0" w:uiPriority="65" w:unhideWhenUsed="0"/>
+    <w:lsdException w:name="Medium List 2 Accent 4" w:semiHidden="0" w:uiPriority="66" w:unhideWhenUsed="0"/>
+    <w:lsdException w:name="Medium Grid 1 Accent 4" w:semiHidden="0" w:uiPriority="67" w:unhideWhenUsed="0"/>
+    <w:lsdException w:name="Medium Grid 2 Accent 4" w:semiHidden="0" w:uiPriority="68" w:unhideWhenUsed="0"/>
+    <w:lsdException w:name="Medium Grid 3 Accent 4" w:semiHidden="0" w:uiPriority="69" w:unhideWhenUsed="0"/>
+    <w:lsdException w:name="Dark List Accent 4" w:semiHidden="0" w:uiPriority="70" w:unhideWhenUsed="0"/>
+    <w:lsdException w:name="Colorful Shading Accent 4" w:semiHidden="0" w:uiPriority="71" w:unhideWhenUsed="0"/>
+    <w:lsdException w:name="Colorful List Accent 4" w:semiHidden="0" w:uiPriority="72" w:unhideWhenUsed="0"/>
+    <w:lsdException w:name="Colorful Grid Accent 4" w:semiHidden="0" w:uiPriority="73" w:unhideWhenUsed="0"/>
+    <w:lsdException w:name="Light Shading Accent 5" w:semiHidden="0" w:uiPriority="60" w:unhideWhenUsed="0"/>
+    <w:lsdException w:name="Light List Accent 5" w:semiHidden="0" w:uiPriority="61" w:unhideWhenUsed="0"/>
+    <w:lsdException w:name="Light Grid Accent 5" w:semiHidden="0" w:uiPriority="62" w:unhideWhenUsed="0"/>
+    <w:lsdException w:name="Medium Shading 1 Accent 5" w:semiHidden="0" w:uiPriority="63" w:unhideWhenUsed="0"/>
+    <w:lsdException w:name="Medium Shading 2 Accent 5" w:semiHidden="0" w:uiPriority="64" w:unhideWhenUsed="0"/>
+    <w:lsdException w:name="Medium List 1 Accent 5" w:semiHidden="0" w:uiPriority="65" w:unhideWhenUsed="0"/>
+    <w:lsdException w:name="Medium List 2 Accent 5" w:semiHidden="0" w:uiPriority="66" w:unhideWhenUsed="0"/>
+    <w:lsdException w:name="Medium Grid 1 Accent 5" w:semiHidden="0" w:uiPriority="67" w:unhideWhenUsed="0"/>
+    <w:lsdException w:name="Medium Grid 2 Accent 5" w:semiHidden="0" w:uiPriority="68" w:unhideWhenUsed="0"/>
+    <w:lsdException w:name="Medium Grid 3 Accent 5" w:semiHidden="0" w:uiPriority="69" w:unhideWhenUsed="0"/>
+    <w:lsdException w:name="Dark List Accent 5" w:semiHidden="0" w:uiPriority="70" w:unhideWhenUsed="0"/>
+    <w:lsdException w:name="Colorful Shading Accent 5" w:semiHidden="0" w:uiPriority="71" w:unhideWhenUsed="0"/>
+    <w:lsdException w:name="Colorful List Accent 5" w:semiHidden="0" w:uiPriority="72" w:unhideWhenUsed="0"/>
+    <w:lsdException w:name="Colorful Grid Accent 5" w:semiHidden="0" w:uiPriority="73" w:unhideWhenUsed="0"/>
+    <w:lsdException w:name="Light Shading Accent 6" w:semiHidden="0" w:uiPriority="60" w:unhideWhenUsed="0"/>
+    <w:lsdException w:name="Light List Accent 6" w:semiHidden="0" w:uiPriority="61" w:unhideWhenUsed="0"/>
+    <w:lsdException w:name="Light Grid Accent 6" w:semiHidden="0" w:uiPriority="62" w:unhideWhenUsed="0"/>
+    <w:lsdException w:name="Medium Shading 1 Accent 6" w:semiHidden="0" w:uiPriority="63" w:unhideWhenUsed="0"/>
+    <w:lsdException w:name="Medium Shading 2 Accent 6" w:semiHidden="0" w:uiPriority="64" w:unhideWhenUsed="0"/>
+    <w:lsdException w:name="Medium List 1 Accent 6" w:semiHidden="0" w:uiPriority="65" w:unhideWhenUsed="0"/>
+    <w:lsdException w:name="Medium List 2 Accent 6" w:semiHidden="0" w:uiPriority="66" w:unhideWhenUsed="0"/>
+    <w:lsdException w:name="Medium Grid 1 Accent 6" w:semiHidden="0" w:uiPriority="67" w:unhideWhenUsed="0"/>
+    <w:lsdException w:name="Medium Grid 2 Accent 6" w:semiHidden="0" w:uiPriority="68" w:unhideWhenUsed="0"/>
+    <w:lsdException w:name="Medium Grid 3 Accent 6" w:semiHidden="0" w:uiPriority="69" w:unhideWhenUsed="0"/>
+    <w:lsdException w:name="Dark List Accent 6" w:semiHidden="0" w:uiPriority="70" w:unhideWhenUsed="0"/>
+    <w:lsdException w:name="Colorful Shading Accent 6" w:semiHidden="0" w:uiPriority="71" w:unhideWhenUsed="0"/>
+    <w:lsdException w:name="Colorful List Accent 6" w:semiHidden="0" w:uiPriority="72" w:unhideWhenUsed="0"/>
+    <w:lsdException w:name="Colorful Grid Accent 6" w:semiHidden="0" w:uiPriority="73" w:unhideWhenUsed="0"/>
+    <w:lsdException w:name="Subtle Emphasis" w:semiHidden="0" w:uiPriority="19" w:unhideWhenUsed="0" w:qFormat="1"/>
+    <w:lsdException w:name="Intense Emphasis" w:semiHidden="0" w:uiPriority="21" w:unhideWhenUsed="0" w:qFormat="1"/>
+    <w:lsdException w:name="Subtle Reference" w:semiHidden="0" w:uiPriority="31" w:unhideWhenUsed="0" w:qFormat="1"/>
+    <w:lsdException w:name="Intense Reference" w:semiHidden="0" w:uiPriority="32" w:unhideWhenUsed="0" w:qFormat="1"/>
+    <w:lsdException w:name="Book Title" w:semiHidden="0" w:uiPriority="33" w:unhideWhenUsed="0" w:qFormat="1"/>
+    <w:lsdException w:name="Bibliography" w:uiPriority="37"/>
+    <w:lsdException w:name="TOC Heading" w:uiPriority="39" w:qFormat="1"/>
   </w:latentStyles>
   <w:style w:type="paragraph" w:default="1" w:styleId="Normal">
     <w:name w:val="Normal"/>
     <w:qFormat/>
-    <w:rsid w:val="00057117"/>
+    <w:rsid w:val="001A0D4C"/>
     <w:pPr>
-      <w:spacing w:after="240" w:line="360" w:lineRule="auto"/>
+      <w:spacing w:after="120"/>
     </w:pPr>
     <w:rPr>
       <w:rFonts w:ascii="Times New Roman" w:hAnsi="Times New Roman" w:cs="Times New Roman"/>
@@ -4423,7 +3859,7 @@
     <w:link w:val="Heading1Char"/>
     <w:uiPriority w:val="9"/>
     <w:qFormat/>
-    <w:rsid w:val="00546F72"/>
+    <w:rsid w:val="003A0567"/>
     <w:pPr>
       <w:keepNext/>
       <w:keepLines/>
@@ -4434,11 +3870,10 @@
       <w:outlineLvl w:val="0"/>
     </w:pPr>
     <w:rPr>
-      <w:rFonts w:asciiTheme="majorHAnsi" w:eastAsiaTheme="majorEastAsia" w:hAnsiTheme="majorHAnsi" w:cstheme="majorBidi"/>
+      <w:rFonts w:eastAsiaTheme="majorEastAsia" w:cstheme="majorBidi"/>
       <w:b/>
       <w:bCs/>
-      <w:color w:val="365F91" w:themeColor="accent1" w:themeShade="BF"/>
-      <w:sz w:val="28"/>
+      <w:sz w:val="36"/>
       <w:szCs w:val="28"/>
       <w:lang w:eastAsia="en-US"/>
     </w:rPr>
@@ -4451,7 +3886,7 @@
     <w:uiPriority w:val="9"/>
     <w:unhideWhenUsed/>
     <w:qFormat/>
-    <w:rsid w:val="00546F72"/>
+    <w:rsid w:val="003A0567"/>
     <w:pPr>
       <w:keepNext/>
       <w:keepLines/>
@@ -4463,9 +3898,9 @@
       <w:outlineLvl w:val="1"/>
     </w:pPr>
     <w:rPr>
-      <w:rFonts w:asciiTheme="majorHAnsi" w:eastAsiaTheme="majorEastAsia" w:hAnsiTheme="majorHAnsi" w:cstheme="majorBidi"/>
-      <w:color w:val="365F91" w:themeColor="accent1" w:themeShade="BF"/>
-      <w:sz w:val="26"/>
+      <w:rFonts w:eastAsiaTheme="majorEastAsia" w:cstheme="majorBidi"/>
+      <w:b/>
+      <w:sz w:val="32"/>
       <w:szCs w:val="26"/>
     </w:rPr>
   </w:style>
@@ -4477,7 +3912,7 @@
     <w:uiPriority w:val="9"/>
     <w:unhideWhenUsed/>
     <w:qFormat/>
-    <w:rsid w:val="00546F72"/>
+    <w:rsid w:val="003A0567"/>
     <w:pPr>
       <w:keepNext/>
       <w:keepLines/>
@@ -4485,12 +3920,13 @@
         <w:ilvl w:val="2"/>
         <w:numId w:val="4"/>
       </w:numPr>
-      <w:spacing w:before="120" w:after="120"/>
+      <w:spacing w:before="120"/>
       <w:outlineLvl w:val="2"/>
     </w:pPr>
     <w:rPr>
-      <w:rFonts w:asciiTheme="majorHAnsi" w:eastAsiaTheme="majorEastAsia" w:hAnsiTheme="majorHAnsi" w:cstheme="majorBidi"/>
-      <w:color w:val="243F60" w:themeColor="accent1" w:themeShade="7F"/>
+      <w:rFonts w:eastAsiaTheme="majorEastAsia" w:cstheme="majorBidi"/>
+      <w:b/>
+      <w:sz w:val="28"/>
     </w:rPr>
   </w:style>
   <w:style w:type="paragraph" w:styleId="Heading4">
@@ -4501,7 +3937,7 @@
     <w:uiPriority w:val="9"/>
     <w:unhideWhenUsed/>
     <w:qFormat/>
-    <w:rsid w:val="00EE4201"/>
+    <w:rsid w:val="003A0567"/>
     <w:pPr>
       <w:keepNext/>
       <w:keepLines/>
@@ -4513,10 +3949,9 @@
       <w:outlineLvl w:val="3"/>
     </w:pPr>
     <w:rPr>
-      <w:rFonts w:asciiTheme="majorHAnsi" w:eastAsiaTheme="majorEastAsia" w:hAnsiTheme="majorHAnsi" w:cstheme="majorBidi"/>
-      <w:i/>
+      <w:rFonts w:eastAsiaTheme="majorEastAsia" w:cstheme="majorBidi"/>
+      <w:b/>
       <w:iCs/>
-      <w:color w:val="365F91" w:themeColor="accent1" w:themeShade="BF"/>
     </w:rPr>
   </w:style>
   <w:style w:type="paragraph" w:styleId="Heading5">
@@ -4663,6 +4098,7 @@
     <w:uiPriority w:val="99"/>
     <w:semiHidden/>
     <w:unhideWhenUsed/>
+    <w:qFormat/>
     <w:tblPr>
       <w:tblInd w:w="0" w:type="dxa"/>
       <w:tblCellMar>
@@ -4684,13 +4120,12 @@
     <w:basedOn w:val="DefaultParagraphFont"/>
     <w:link w:val="Heading1"/>
     <w:uiPriority w:val="9"/>
-    <w:rsid w:val="00546F72"/>
+    <w:rsid w:val="003A0567"/>
     <w:rPr>
-      <w:rFonts w:asciiTheme="majorHAnsi" w:eastAsiaTheme="majorEastAsia" w:hAnsiTheme="majorHAnsi" w:cstheme="majorBidi"/>
+      <w:rFonts w:ascii="Times New Roman" w:eastAsiaTheme="majorEastAsia" w:hAnsi="Times New Roman" w:cstheme="majorBidi"/>
       <w:b/>
       <w:bCs/>
-      <w:color w:val="365F91" w:themeColor="accent1" w:themeShade="BF"/>
-      <w:sz w:val="28"/>
+      <w:sz w:val="36"/>
       <w:szCs w:val="28"/>
     </w:rPr>
   </w:style>
@@ -4794,11 +4229,11 @@
     <w:basedOn w:val="DefaultParagraphFont"/>
     <w:link w:val="Heading2"/>
     <w:uiPriority w:val="9"/>
-    <w:rsid w:val="00546F72"/>
+    <w:rsid w:val="003A0567"/>
     <w:rPr>
-      <w:rFonts w:asciiTheme="majorHAnsi" w:eastAsiaTheme="majorEastAsia" w:hAnsiTheme="majorHAnsi" w:cstheme="majorBidi"/>
-      <w:color w:val="365F91" w:themeColor="accent1" w:themeShade="BF"/>
-      <w:sz w:val="26"/>
+      <w:rFonts w:ascii="Times New Roman" w:eastAsiaTheme="majorEastAsia" w:hAnsi="Times New Roman" w:cstheme="majorBidi"/>
+      <w:b/>
+      <w:sz w:val="32"/>
       <w:szCs w:val="26"/>
       <w:lang w:eastAsia="zh-CN"/>
     </w:rPr>
@@ -4808,11 +4243,11 @@
     <w:basedOn w:val="DefaultParagraphFont"/>
     <w:link w:val="Heading3"/>
     <w:uiPriority w:val="9"/>
-    <w:rsid w:val="00546F72"/>
+    <w:rsid w:val="003A0567"/>
     <w:rPr>
-      <w:rFonts w:asciiTheme="majorHAnsi" w:eastAsiaTheme="majorEastAsia" w:hAnsiTheme="majorHAnsi" w:cstheme="majorBidi"/>
-      <w:color w:val="243F60" w:themeColor="accent1" w:themeShade="7F"/>
-      <w:sz w:val="24"/>
+      <w:rFonts w:ascii="Times New Roman" w:eastAsiaTheme="majorEastAsia" w:hAnsi="Times New Roman" w:cstheme="majorBidi"/>
+      <w:b/>
+      <w:sz w:val="28"/>
       <w:szCs w:val="24"/>
       <w:lang w:eastAsia="zh-CN"/>
     </w:rPr>
@@ -4822,12 +4257,11 @@
     <w:basedOn w:val="DefaultParagraphFont"/>
     <w:link w:val="Heading4"/>
     <w:uiPriority w:val="9"/>
-    <w:rsid w:val="00EE4201"/>
+    <w:rsid w:val="003A0567"/>
     <w:rPr>
-      <w:rFonts w:asciiTheme="majorHAnsi" w:eastAsiaTheme="majorEastAsia" w:hAnsiTheme="majorHAnsi" w:cstheme="majorBidi"/>
-      <w:i/>
+      <w:rFonts w:ascii="Times New Roman" w:eastAsiaTheme="majorEastAsia" w:hAnsi="Times New Roman" w:cstheme="majorBidi"/>
+      <w:b/>
       <w:iCs/>
-      <w:color w:val="365F91" w:themeColor="accent1" w:themeShade="BF"/>
       <w:sz w:val="24"/>
       <w:szCs w:val="24"/>
       <w:lang w:eastAsia="zh-CN"/>
@@ -5044,6 +4478,46 @@
     <w:pPr>
       <w:spacing w:before="100" w:beforeAutospacing="1" w:after="100" w:afterAutospacing="1" w:line="240" w:lineRule="auto"/>
     </w:pPr>
+  </w:style>
+  <w:style w:type="paragraph" w:styleId="Title">
+    <w:name w:val="Title"/>
+    <w:basedOn w:val="Normal"/>
+    <w:next w:val="Normal"/>
+    <w:link w:val="TitleChar"/>
+    <w:uiPriority w:val="10"/>
+    <w:qFormat/>
+    <w:rsid w:val="005737E3"/>
+    <w:pPr>
+      <w:pBdr>
+        <w:bottom w:val="single" w:sz="8" w:space="4" w:color="4F81BD" w:themeColor="accent1"/>
+      </w:pBdr>
+      <w:spacing w:after="300" w:line="240" w:lineRule="auto"/>
+      <w:contextualSpacing/>
+    </w:pPr>
+    <w:rPr>
+      <w:rFonts w:eastAsiaTheme="majorEastAsia" w:cstheme="majorBidi"/>
+      <w:b/>
+      <w:spacing w:val="5"/>
+      <w:kern w:val="28"/>
+      <w:sz w:val="52"/>
+      <w:szCs w:val="52"/>
+    </w:rPr>
+  </w:style>
+  <w:style w:type="character" w:customStyle="1" w:styleId="TitleChar">
+    <w:name w:val="Title Char"/>
+    <w:basedOn w:val="DefaultParagraphFont"/>
+    <w:link w:val="Title"/>
+    <w:uiPriority w:val="10"/>
+    <w:rsid w:val="005737E3"/>
+    <w:rPr>
+      <w:rFonts w:ascii="Times New Roman" w:eastAsiaTheme="majorEastAsia" w:hAnsi="Times New Roman" w:cstheme="majorBidi"/>
+      <w:b/>
+      <w:spacing w:val="5"/>
+      <w:kern w:val="28"/>
+      <w:sz w:val="52"/>
+      <w:szCs w:val="52"/>
+      <w:lang w:eastAsia="zh-CN"/>
+    </w:rPr>
   </w:style>
 </w:styles>
 </file>
@@ -5394,7 +4868,7 @@
 </file>
 
 <file path=customXml/itemProps1.xml><?xml version="1.0" encoding="utf-8"?>
-<ds:datastoreItem xmlns:ds="http://schemas.openxmlformats.org/officeDocument/2006/customXml" ds:itemID="{81A61409-F4C7-4E4E-99BD-4243DA9EB515}">
+<ds:datastoreItem xmlns:ds="http://schemas.openxmlformats.org/officeDocument/2006/customXml" ds:itemID="{35415358-EFFB-4215-BE12-8BC28DF1BD14}">
   <ds:schemaRefs>
     <ds:schemaRef ds:uri="http://schemas.openxmlformats.org/officeDocument/2006/bibliography"/>
   </ds:schemaRefs>

</xml_diff>